<commit_message>
fire and win_check working in test environment. Test build available!
win_check, fire, check_if_hit completed in test environment. check_input, update_ship_status, check_sunk functions implemented to support win_check, fire, check_if_hit. Full testing required for all aspects.
</commit_message>
<xml_diff>
--- a/GAME TODOS.docx
+++ b/GAME TODOS.docx
@@ -50,7 +50,7 @@
         <w:rPr>
           <w:lang w:val="en-AU"/>
         </w:rPr>
-        <w:t>Update colours lol</w:t>
+        <w:t>Update colours</w:t>
       </w:r>
     </w:p>
     <w:p>
@@ -61,6 +61,42 @@
           <w:numId w:val="1"/>
         </w:numPr>
         <w:rPr>
+          <w:lang w:val="en-AU"/>
+        </w:rPr>
+      </w:pPr>
+      <w:r>
+        <w:rPr>
+          <w:lang w:val="en-AU"/>
+        </w:rPr>
+        <w:t>Rigorous testing of all conditions</w:t>
+      </w:r>
+    </w:p>
+    <w:p>
+      <w:pPr>
+        <w:pStyle w:val="ListParagraph"/>
+        <w:numPr>
+          <w:ilvl w:val="1"/>
+          <w:numId w:val="1"/>
+        </w:numPr>
+        <w:rPr>
+          <w:lang w:val="en-AU"/>
+        </w:rPr>
+      </w:pPr>
+      <w:r>
+        <w:rPr>
+          <w:lang w:val="en-AU"/>
+        </w:rPr>
+        <w:t>Brute force currently, a better version would be wise.</w:t>
+      </w:r>
+    </w:p>
+    <w:p>
+      <w:pPr>
+        <w:pStyle w:val="ListParagraph"/>
+        <w:numPr>
+          <w:ilvl w:val="0"/>
+          <w:numId w:val="1"/>
+        </w:numPr>
+        <w:rPr>
           <w:b/>
           <w:bCs/>
           <w:lang w:val="en-AU"/>
@@ -103,25 +139,7 @@
           <w:bCs/>
           <w:lang w:val="en-AU"/>
         </w:rPr>
-        <w:t>Print_</w:t>
-      </w:r>
-      <w:proofErr w:type="gramStart"/>
-      <w:r>
-        <w:rPr>
-          <w:b/>
-          <w:bCs/>
-          <w:lang w:val="en-AU"/>
-        </w:rPr>
-        <w:t>board(</w:t>
-      </w:r>
-      <w:proofErr w:type="gramEnd"/>
-      <w:r>
-        <w:rPr>
-          <w:b/>
-          <w:bCs/>
-          <w:lang w:val="en-AU"/>
-        </w:rPr>
-        <w:t>)</w:t>
+        <w:t>Print_board()</w:t>
       </w:r>
     </w:p>
     <w:p>
@@ -139,7 +157,7 @@
         <w:rPr>
           <w:lang w:val="en-AU"/>
         </w:rPr>
-        <w:t>Complete?</w:t>
+        <w:t>Test version complete</w:t>
       </w:r>
     </w:p>
     <w:p>
@@ -172,14 +190,144 @@
           <w:numId w:val="1"/>
         </w:numPr>
         <w:rPr>
-          <w:lang w:val="en-AU"/>
-        </w:rPr>
-      </w:pPr>
-      <w:r>
-        <w:rPr>
-          <w:lang w:val="en-AU"/>
-        </w:rPr>
-        <w:t>Not started</w:t>
+          <w:b/>
+          <w:bCs/>
+          <w:lang w:val="en-AU"/>
+        </w:rPr>
+      </w:pPr>
+      <w:r>
+        <w:rPr>
+          <w:lang w:val="en-AU"/>
+        </w:rPr>
+        <w:t>Test version complete</w:t>
+      </w:r>
+    </w:p>
+    <w:p>
+      <w:pPr>
+        <w:pStyle w:val="ListParagraph"/>
+        <w:numPr>
+          <w:ilvl w:val="0"/>
+          <w:numId w:val="1"/>
+        </w:numPr>
+        <w:rPr>
+          <w:b/>
+          <w:bCs/>
+          <w:lang w:val="en-AU"/>
+        </w:rPr>
+      </w:pPr>
+      <w:r>
+        <w:rPr>
+          <w:b/>
+          <w:bCs/>
+          <w:lang w:val="en-AU"/>
+        </w:rPr>
+        <w:t>Fire()</w:t>
+      </w:r>
+    </w:p>
+    <w:p>
+      <w:pPr>
+        <w:pStyle w:val="ListParagraph"/>
+        <w:numPr>
+          <w:ilvl w:val="1"/>
+          <w:numId w:val="1"/>
+        </w:numPr>
+        <w:rPr>
+          <w:b/>
+          <w:bCs/>
+          <w:lang w:val="en-AU"/>
+        </w:rPr>
+      </w:pPr>
+      <w:r>
+        <w:rPr>
+          <w:lang w:val="en-AU"/>
+        </w:rPr>
+        <w:t>Test version complete</w:t>
+      </w:r>
+    </w:p>
+    <w:p>
+      <w:pPr>
+        <w:pStyle w:val="ListParagraph"/>
+        <w:numPr>
+          <w:ilvl w:val="0"/>
+          <w:numId w:val="1"/>
+        </w:numPr>
+        <w:rPr>
+          <w:b/>
+          <w:bCs/>
+          <w:lang w:val="en-AU"/>
+        </w:rPr>
+      </w:pPr>
+      <w:r>
+        <w:rPr>
+          <w:b/>
+          <w:bCs/>
+          <w:lang w:val="en-AU"/>
+        </w:rPr>
+        <w:t>Check_if_hit()</w:t>
+      </w:r>
+    </w:p>
+    <w:p>
+      <w:pPr>
+        <w:pStyle w:val="ListParagraph"/>
+        <w:numPr>
+          <w:ilvl w:val="1"/>
+          <w:numId w:val="1"/>
+        </w:numPr>
+        <w:rPr>
+          <w:b/>
+          <w:bCs/>
+          <w:lang w:val="en-AU"/>
+        </w:rPr>
+      </w:pPr>
+      <w:r>
+        <w:rPr>
+          <w:lang w:val="en-AU"/>
+        </w:rPr>
+        <w:t>Test version complete</w:t>
+      </w:r>
+    </w:p>
+    <w:p>
+      <w:pPr>
+        <w:pStyle w:val="ListParagraph"/>
+        <w:numPr>
+          <w:ilvl w:val="0"/>
+          <w:numId w:val="1"/>
+        </w:numPr>
+        <w:rPr>
+          <w:lang w:val="en-AU"/>
+        </w:rPr>
+      </w:pPr>
+      <w:r>
+        <w:rPr>
+          <w:b/>
+          <w:bCs/>
+          <w:lang w:val="en-AU"/>
+        </w:rPr>
+        <w:t>Place_ships()</w:t>
+      </w:r>
+    </w:p>
+    <w:p>
+      <w:pPr>
+        <w:pStyle w:val="ListParagraph"/>
+        <w:numPr>
+          <w:ilvl w:val="1"/>
+          <w:numId w:val="1"/>
+        </w:numPr>
+        <w:rPr>
+          <w:lang w:val="en-AU"/>
+        </w:rPr>
+      </w:pPr>
+      <w:r>
+        <w:rPr>
+          <w:lang w:val="en-AU"/>
+        </w:rPr>
+        <w:t xml:space="preserve">When the AI adds its ships, the player SHOULD NOT be able to see them, likewise for the </w:t>
+      </w:r>
+      <w:r>
+        <w:rPr>
+          <w:lang w:val="en-AU"/>
+        </w:rPr>
+        <w:t>AI.</w:t>
       </w:r>
     </w:p>
     <w:p>
@@ -197,13 +345,79 @@
         <w:rPr>
           <w:lang w:val="en-AU"/>
         </w:rPr>
-        <w:t>Check if the player or AI has won</w:t>
-      </w:r>
-      <w:r>
-        <w:rPr>
-          <w:lang w:val="en-AU"/>
-        </w:rPr>
-        <w:t>.</w:t>
+        <w:t>Maybe have four boards total?</w:t>
+      </w:r>
+    </w:p>
+    <w:p>
+      <w:pPr>
+        <w:pStyle w:val="ListParagraph"/>
+        <w:numPr>
+          <w:ilvl w:val="3"/>
+          <w:numId w:val="1"/>
+        </w:numPr>
+        <w:rPr>
+          <w:lang w:val="en-AU"/>
+        </w:rPr>
+      </w:pPr>
+      <w:r>
+        <w:rPr>
+          <w:lang w:val="en-AU"/>
+        </w:rPr>
+        <w:t>Player’s own board (not visible to AI)</w:t>
+      </w:r>
+    </w:p>
+    <w:p>
+      <w:pPr>
+        <w:pStyle w:val="ListParagraph"/>
+        <w:numPr>
+          <w:ilvl w:val="3"/>
+          <w:numId w:val="1"/>
+        </w:numPr>
+        <w:rPr>
+          <w:lang w:val="en-AU"/>
+        </w:rPr>
+      </w:pPr>
+      <w:r>
+        <w:rPr>
+          <w:lang w:val="en-AU"/>
+        </w:rPr>
+        <w:t>Player board for the AI to make shots on (All spots blank barring attempted shot markers, H or M)</w:t>
+      </w:r>
+    </w:p>
+    <w:p>
+      <w:pPr>
+        <w:pStyle w:val="ListParagraph"/>
+        <w:numPr>
+          <w:ilvl w:val="3"/>
+          <w:numId w:val="1"/>
+        </w:numPr>
+        <w:rPr>
+          <w:lang w:val="en-AU"/>
+        </w:rPr>
+      </w:pPr>
+      <w:r>
+        <w:rPr>
+          <w:lang w:val="en-AU"/>
+        </w:rPr>
+        <w:t>AI’s own board (not visible to player)</w:t>
+      </w:r>
+    </w:p>
+    <w:p>
+      <w:pPr>
+        <w:pStyle w:val="ListParagraph"/>
+        <w:numPr>
+          <w:ilvl w:val="3"/>
+          <w:numId w:val="1"/>
+        </w:numPr>
+        <w:rPr>
+          <w:lang w:val="en-AU"/>
+        </w:rPr>
+      </w:pPr>
+      <w:r>
+        <w:rPr>
+          <w:lang w:val="en-AU"/>
+        </w:rPr>
+        <w:t>AI board for the player to make shots on (All spots blank barring attempted shot markers, H or M)</w:t>
       </w:r>
     </w:p>
     <w:p>
@@ -214,18 +428,16 @@
           <w:numId w:val="1"/>
         </w:numPr>
         <w:rPr>
-          <w:b/>
-          <w:bCs/>
-          <w:lang w:val="en-AU"/>
-        </w:rPr>
-      </w:pPr>
-      <w:r>
-        <w:rPr>
-          <w:b/>
-          <w:bCs/>
-          <w:lang w:val="en-AU"/>
-        </w:rPr>
-        <w:t>Fire()</w:t>
+          <w:lang w:val="en-AU"/>
+        </w:rPr>
+      </w:pPr>
+      <w:r>
+        <w:rPr>
+          <w:b/>
+          <w:bCs/>
+          <w:lang w:val="en-AU"/>
+        </w:rPr>
+        <w:t>Main</w:t>
       </w:r>
     </w:p>
     <w:p>
@@ -243,301 +455,7 @@
         <w:rPr>
           <w:lang w:val="en-AU"/>
         </w:rPr>
-        <w:t>Not started</w:t>
-      </w:r>
-    </w:p>
-    <w:p>
-      <w:pPr>
-        <w:pStyle w:val="ListParagraph"/>
-        <w:numPr>
-          <w:ilvl w:val="2"/>
-          <w:numId w:val="1"/>
-        </w:numPr>
-        <w:rPr>
-          <w:lang w:val="en-AU"/>
-        </w:rPr>
-      </w:pPr>
-      <w:r>
-        <w:rPr>
-          <w:lang w:val="en-AU"/>
-        </w:rPr>
-        <w:t>Make a shot onto the other player’s board</w:t>
-      </w:r>
-      <w:r>
-        <w:rPr>
-          <w:lang w:val="en-AU"/>
-        </w:rPr>
-        <w:t>.</w:t>
-      </w:r>
-    </w:p>
-    <w:p>
-      <w:pPr>
-        <w:pStyle w:val="ListParagraph"/>
-        <w:numPr>
-          <w:ilvl w:val="0"/>
-          <w:numId w:val="1"/>
-        </w:numPr>
-        <w:rPr>
-          <w:b/>
-          <w:bCs/>
-          <w:lang w:val="en-AU"/>
-        </w:rPr>
-      </w:pPr>
-      <w:r>
-        <w:rPr>
-          <w:b/>
-          <w:bCs/>
-          <w:lang w:val="en-AU"/>
-        </w:rPr>
-        <w:t>Check_if_hit()</w:t>
-      </w:r>
-    </w:p>
-    <w:p>
-      <w:pPr>
-        <w:pStyle w:val="ListParagraph"/>
-        <w:numPr>
-          <w:ilvl w:val="1"/>
-          <w:numId w:val="1"/>
-        </w:numPr>
-        <w:rPr>
-          <w:lang w:val="en-AU"/>
-        </w:rPr>
-      </w:pPr>
-      <w:r>
-        <w:rPr>
-          <w:lang w:val="en-AU"/>
-        </w:rPr>
-        <w:t>Not started</w:t>
-      </w:r>
-    </w:p>
-    <w:p>
-      <w:pPr>
-        <w:pStyle w:val="ListParagraph"/>
-        <w:numPr>
-          <w:ilvl w:val="2"/>
-          <w:numId w:val="1"/>
-        </w:numPr>
-        <w:rPr>
-          <w:lang w:val="en-AU"/>
-        </w:rPr>
-      </w:pPr>
-      <w:r>
-        <w:rPr>
-          <w:lang w:val="en-AU"/>
-        </w:rPr>
-        <w:t>Check if a shot fired hit a ship on the other player’s board</w:t>
-      </w:r>
-      <w:r>
-        <w:rPr>
-          <w:lang w:val="en-AU"/>
-        </w:rPr>
-        <w:t>.</w:t>
-      </w:r>
-    </w:p>
-    <w:p>
-      <w:pPr>
-        <w:pStyle w:val="ListParagraph"/>
-        <w:numPr>
-          <w:ilvl w:val="2"/>
-          <w:numId w:val="1"/>
-        </w:numPr>
-        <w:rPr>
-          <w:highlight w:val="yellow"/>
-          <w:lang w:val="en-AU"/>
-        </w:rPr>
-      </w:pPr>
-      <w:r>
-        <w:rPr>
-          <w:highlight w:val="yellow"/>
-          <w:lang w:val="en-AU"/>
-        </w:rPr>
-        <w:t xml:space="preserve">Check </w:t>
-      </w:r>
-      <w:r>
-        <w:rPr>
-          <w:highlight w:val="yellow"/>
-          <w:lang w:val="en-AU"/>
-        </w:rPr>
-        <w:t xml:space="preserve">if </w:t>
-      </w:r>
-      <w:r>
-        <w:rPr>
-          <w:highlight w:val="yellow"/>
-          <w:lang w:val="en-AU"/>
-        </w:rPr>
-        <w:t>sink?</w:t>
-      </w:r>
-    </w:p>
-    <w:p>
-      <w:pPr>
-        <w:pStyle w:val="ListParagraph"/>
-        <w:numPr>
-          <w:ilvl w:val="0"/>
-          <w:numId w:val="1"/>
-        </w:numPr>
-        <w:rPr>
-          <w:lang w:val="en-AU"/>
-        </w:rPr>
-      </w:pPr>
-      <w:r>
-        <w:rPr>
-          <w:b/>
-          <w:bCs/>
-          <w:lang w:val="en-AU"/>
-        </w:rPr>
-        <w:t>Place_ships()</w:t>
-      </w:r>
-    </w:p>
-    <w:p>
-      <w:pPr>
-        <w:pStyle w:val="ListParagraph"/>
-        <w:numPr>
-          <w:ilvl w:val="1"/>
-          <w:numId w:val="1"/>
-        </w:numPr>
-        <w:rPr>
-          <w:lang w:val="en-AU"/>
-        </w:rPr>
-      </w:pPr>
-      <w:r>
-        <w:rPr>
-          <w:lang w:val="en-AU"/>
-        </w:rPr>
-        <w:t xml:space="preserve">When the AI adds its ships, the player SHOULD NOT be able to see them, likewise for the </w:t>
-      </w:r>
-      <w:r>
-        <w:rPr>
-          <w:lang w:val="en-AU"/>
-        </w:rPr>
-        <w:t>AI.</w:t>
-      </w:r>
-    </w:p>
-    <w:p>
-      <w:pPr>
-        <w:pStyle w:val="ListParagraph"/>
-        <w:numPr>
-          <w:ilvl w:val="2"/>
-          <w:numId w:val="1"/>
-        </w:numPr>
-        <w:rPr>
-          <w:lang w:val="en-AU"/>
-        </w:rPr>
-      </w:pPr>
-      <w:r>
-        <w:rPr>
-          <w:lang w:val="en-AU"/>
-        </w:rPr>
-        <w:t>Maybe have four boards total?</w:t>
-      </w:r>
-    </w:p>
-    <w:p>
-      <w:pPr>
-        <w:pStyle w:val="ListParagraph"/>
-        <w:numPr>
-          <w:ilvl w:val="3"/>
-          <w:numId w:val="1"/>
-        </w:numPr>
-        <w:rPr>
-          <w:lang w:val="en-AU"/>
-        </w:rPr>
-      </w:pPr>
-      <w:r>
-        <w:rPr>
-          <w:lang w:val="en-AU"/>
-        </w:rPr>
-        <w:t>Player’s own board (not visible to AI)</w:t>
-      </w:r>
-    </w:p>
-    <w:p>
-      <w:pPr>
-        <w:pStyle w:val="ListParagraph"/>
-        <w:numPr>
-          <w:ilvl w:val="3"/>
-          <w:numId w:val="1"/>
-        </w:numPr>
-        <w:rPr>
-          <w:lang w:val="en-AU"/>
-        </w:rPr>
-      </w:pPr>
-      <w:r>
-        <w:rPr>
-          <w:lang w:val="en-AU"/>
-        </w:rPr>
-        <w:t>Player board for the AI to make shots on (All spots blank barring attempted shot markers, H or M)</w:t>
-      </w:r>
-    </w:p>
-    <w:p>
-      <w:pPr>
-        <w:pStyle w:val="ListParagraph"/>
-        <w:numPr>
-          <w:ilvl w:val="3"/>
-          <w:numId w:val="1"/>
-        </w:numPr>
-        <w:rPr>
-          <w:lang w:val="en-AU"/>
-        </w:rPr>
-      </w:pPr>
-      <w:r>
-        <w:rPr>
-          <w:lang w:val="en-AU"/>
-        </w:rPr>
-        <w:t>AI’s own board (not visible to player)</w:t>
-      </w:r>
-    </w:p>
-    <w:p>
-      <w:pPr>
-        <w:pStyle w:val="ListParagraph"/>
-        <w:numPr>
-          <w:ilvl w:val="3"/>
-          <w:numId w:val="1"/>
-        </w:numPr>
-        <w:rPr>
-          <w:lang w:val="en-AU"/>
-        </w:rPr>
-      </w:pPr>
-      <w:r>
-        <w:rPr>
-          <w:lang w:val="en-AU"/>
-        </w:rPr>
-        <w:t>AI board for the player to make shots on (All spots blank barring attempted shot markers, H or M)</w:t>
-      </w:r>
-    </w:p>
-    <w:p>
-      <w:pPr>
-        <w:pStyle w:val="ListParagraph"/>
-        <w:numPr>
-          <w:ilvl w:val="0"/>
-          <w:numId w:val="1"/>
-        </w:numPr>
-        <w:rPr>
-          <w:lang w:val="en-AU"/>
-        </w:rPr>
-      </w:pPr>
-      <w:r>
-        <w:rPr>
-          <w:b/>
-          <w:bCs/>
-          <w:lang w:val="en-AU"/>
-        </w:rPr>
-        <w:t>Main</w:t>
-      </w:r>
-    </w:p>
-    <w:p>
-      <w:pPr>
-        <w:pStyle w:val="ListParagraph"/>
-        <w:numPr>
-          <w:ilvl w:val="1"/>
-          <w:numId w:val="1"/>
-        </w:numPr>
-        <w:rPr>
-          <w:lang w:val="en-AU"/>
-        </w:rPr>
-      </w:pPr>
-      <w:r>
-        <w:rPr>
-          <w:lang w:val="en-AU"/>
-        </w:rPr>
-        <w:t>Not started</w:t>
+        <w:t>In progress</w:t>
       </w:r>
     </w:p>
     <w:p>

</xml_diff>

<commit_message>
Board printing update, plus todos
</commit_message>
<xml_diff>
--- a/GAME TODOS.docx
+++ b/GAME TODOS.docx
@@ -128,7 +128,13 @@
         <w:rPr>
           <w:lang w:val="en-AU"/>
         </w:rPr>
-        <w:t>Board is printed too often.</w:t>
+        <w:t xml:space="preserve">Board is printed </w:t>
+      </w:r>
+      <w:r>
+        <w:rPr>
+          <w:lang w:val="en-AU"/>
+        </w:rPr>
+        <w:t>less often, but I may not have fixed the issue...</w:t>
       </w:r>
     </w:p>
     <w:p>
@@ -188,6 +194,31 @@
         </w:rPr>
         <w:t>All the AI stuff lol</w:t>
       </w:r>
+    </w:p>
+    <w:p>
+      <w:pPr>
+        <w:pStyle w:val="ListParagraph"/>
+        <w:numPr>
+          <w:ilvl w:val="1"/>
+          <w:numId w:val="1"/>
+        </w:numPr>
+        <w:rPr>
+          <w:b/>
+          <w:bCs/>
+          <w:lang w:val="en-AU"/>
+        </w:rPr>
+      </w:pPr>
+      <w:hyperlink r:id="rId5" w:history="1">
+        <w:r>
+          <w:rPr>
+            <w:rStyle w:val="Hyperlink"/>
+            <w:b/>
+            <w:bCs/>
+            <w:lang w:val="en-AU"/>
+          </w:rPr>
+          <w:t>https://www.youtube.com/watch?v=ggUzFkr7JQU</w:t>
+        </w:r>
+      </w:hyperlink>
     </w:p>
     <w:p>
       <w:pPr>
@@ -1189,6 +1220,29 @@
       <w:contextualSpacing/>
     </w:pPr>
   </w:style>
+  <w:style w:type="character" w:styleId="Hyperlink">
+    <w:name w:val="Hyperlink"/>
+    <w:basedOn w:val="DefaultParagraphFont"/>
+    <w:uiPriority w:val="99"/>
+    <w:unhideWhenUsed/>
+    <w:rsid w:val="00170E69"/>
+    <w:rPr>
+      <w:color w:val="0563C1" w:themeColor="hyperlink"/>
+      <w:u w:val="single"/>
+    </w:rPr>
+  </w:style>
+  <w:style w:type="character" w:styleId="UnresolvedMention">
+    <w:name w:val="Unresolved Mention"/>
+    <w:basedOn w:val="DefaultParagraphFont"/>
+    <w:uiPriority w:val="99"/>
+    <w:semiHidden/>
+    <w:unhideWhenUsed/>
+    <w:rsid w:val="00170E69"/>
+    <w:rPr>
+      <w:color w:val="605E5C"/>
+      <w:shd w:val="clear" w:color="auto" w:fill="E1DFDD"/>
+    </w:rPr>
+  </w:style>
 </w:styles>
 </file>
 

</xml_diff>

<commit_message>
Initial AI shot testing (non-functional), TODOS
</commit_message>
<xml_diff>
--- a/GAME TODOS.docx
+++ b/GAME TODOS.docx
@@ -192,7 +192,7 @@
           <w:bCs/>
           <w:lang w:val="en-AU"/>
         </w:rPr>
-        <w:t>All the AI stuff lol</w:t>
+        <w:t>AI stuff</w:t>
       </w:r>
     </w:p>
     <w:p>
@@ -203,8 +203,11 @@
           <w:numId w:val="1"/>
         </w:numPr>
         <w:rPr>
-          <w:b/>
-          <w:bCs/>
+          <w:rStyle w:val="Hyperlink"/>
+          <w:b/>
+          <w:bCs/>
+          <w:color w:val="auto"/>
+          <w:u w:val="none"/>
           <w:lang w:val="en-AU"/>
         </w:rPr>
       </w:pPr>
@@ -222,6 +225,62 @@
     </w:p>
     <w:p>
       <w:pPr>
+        <w:pStyle w:val="ListParagraph"/>
+        <w:numPr>
+          <w:ilvl w:val="2"/>
+          <w:numId w:val="1"/>
+        </w:numPr>
+      </w:pPr>
+      <w:r>
+        <w:t>Up to video 5 now</w:t>
+      </w:r>
+    </w:p>
+    <w:p>
+      <w:pPr>
+        <w:pStyle w:val="ListParagraph"/>
+        <w:numPr>
+          <w:ilvl w:val="1"/>
+          <w:numId w:val="1"/>
+        </w:numPr>
+        <w:rPr>
+          <w:b/>
+          <w:bCs/>
+          <w:lang w:val="en-AU"/>
+        </w:rPr>
+      </w:pPr>
+      <w:r>
+        <w:rPr>
+          <w:b/>
+          <w:bCs/>
+          <w:lang w:val="en-AU"/>
+        </w:rPr>
+        <w:t>Progress made</w:t>
+      </w:r>
+    </w:p>
+    <w:p>
+      <w:pPr>
+        <w:pStyle w:val="ListParagraph"/>
+        <w:numPr>
+          <w:ilvl w:val="2"/>
+          <w:numId w:val="1"/>
+        </w:numPr>
+        <w:rPr>
+          <w:b/>
+          <w:bCs/>
+          <w:lang w:val="en-AU"/>
+        </w:rPr>
+      </w:pPr>
+      <w:r>
+        <w:rPr>
+          <w:b/>
+          <w:bCs/>
+          <w:lang w:val="en-AU"/>
+        </w:rPr>
+        <w:t>Shots should be working, nothing is actually being fired yet, need to check</w:t>
+      </w:r>
+    </w:p>
+    <w:p>
+      <w:pPr>
         <w:rPr>
           <w:b/>
           <w:bCs/>
@@ -248,6 +307,88 @@
           <w:bCs/>
           <w:lang w:val="en-AU"/>
         </w:rPr>
+        <w:t>Board creation:</w:t>
+      </w:r>
+    </w:p>
+    <w:p>
+      <w:pPr>
+        <w:pStyle w:val="ListParagraph"/>
+        <w:numPr>
+          <w:ilvl w:val="1"/>
+          <w:numId w:val="1"/>
+        </w:numPr>
+        <w:rPr>
+          <w:b/>
+          <w:bCs/>
+          <w:lang w:val="en-AU"/>
+        </w:rPr>
+      </w:pPr>
+      <w:r>
+        <w:rPr>
+          <w:lang w:val="en-AU"/>
+        </w:rPr>
+        <w:t>Each player gets 2 boards, a display board and a processing board currently</w:t>
+      </w:r>
+    </w:p>
+    <w:p>
+      <w:pPr>
+        <w:pStyle w:val="ListParagraph"/>
+        <w:numPr>
+          <w:ilvl w:val="2"/>
+          <w:numId w:val="1"/>
+        </w:numPr>
+        <w:rPr>
+          <w:b/>
+          <w:bCs/>
+          <w:lang w:val="en-AU"/>
+        </w:rPr>
+      </w:pPr>
+      <w:r>
+        <w:rPr>
+          <w:lang w:val="en-AU"/>
+        </w:rPr>
+        <w:t>These are test boards, and need to be finished still</w:t>
+      </w:r>
+    </w:p>
+    <w:p>
+      <w:pPr>
+        <w:pStyle w:val="ListParagraph"/>
+        <w:numPr>
+          <w:ilvl w:val="1"/>
+          <w:numId w:val="1"/>
+        </w:numPr>
+        <w:rPr>
+          <w:b/>
+          <w:bCs/>
+          <w:lang w:val="en-AU"/>
+        </w:rPr>
+      </w:pPr>
+      <w:r>
+        <w:rPr>
+          <w:lang w:val="en-AU"/>
+        </w:rPr>
+        <w:t>Also a third set of boards each, likely to be removed.</w:t>
+      </w:r>
+    </w:p>
+    <w:p>
+      <w:pPr>
+        <w:pStyle w:val="ListParagraph"/>
+        <w:numPr>
+          <w:ilvl w:val="0"/>
+          <w:numId w:val="1"/>
+        </w:numPr>
+        <w:rPr>
+          <w:b/>
+          <w:bCs/>
+          <w:lang w:val="en-AU"/>
+        </w:rPr>
+      </w:pPr>
+      <w:r>
+        <w:rPr>
+          <w:b/>
+          <w:bCs/>
+          <w:lang w:val="en-AU"/>
+        </w:rPr>
         <w:t>Print_board()</w:t>
       </w:r>
     </w:p>
@@ -357,6 +498,66 @@
       <w:pPr>
         <w:pStyle w:val="ListParagraph"/>
         <w:numPr>
+          <w:ilvl w:val="2"/>
+          <w:numId w:val="1"/>
+        </w:numPr>
+        <w:rPr>
+          <w:b/>
+          <w:bCs/>
+          <w:lang w:val="en-AU"/>
+        </w:rPr>
+      </w:pPr>
+      <w:r>
+        <w:rPr>
+          <w:lang w:val="en-AU"/>
+        </w:rPr>
+        <w:t>A</w:t>
+      </w:r>
+      <w:r>
+        <w:rPr>
+          <w:lang w:val="en-AU"/>
+        </w:rPr>
+        <w:t>llow</w:t>
+      </w:r>
+      <w:r>
+        <w:rPr>
+          <w:lang w:val="en-AU"/>
+        </w:rPr>
+        <w:t>s</w:t>
+      </w:r>
+      <w:r>
+        <w:rPr>
+          <w:lang w:val="en-AU"/>
+        </w:rPr>
+        <w:t xml:space="preserve"> shots between boards</w:t>
+      </w:r>
+    </w:p>
+    <w:p>
+      <w:pPr>
+        <w:pStyle w:val="ListParagraph"/>
+        <w:numPr>
+          <w:ilvl w:val="0"/>
+          <w:numId w:val="1"/>
+        </w:numPr>
+        <w:rPr>
+          <w:b/>
+          <w:bCs/>
+          <w:lang w:val="en-AU"/>
+        </w:rPr>
+      </w:pPr>
+      <w:r>
+        <w:rPr>
+          <w:b/>
+          <w:bCs/>
+          <w:lang w:val="en-AU"/>
+        </w:rPr>
+        <w:t>Check_if_hit()</w:t>
+      </w:r>
+    </w:p>
+    <w:p>
+      <w:pPr>
+        <w:pStyle w:val="ListParagraph"/>
+        <w:numPr>
           <w:ilvl w:val="1"/>
           <w:numId w:val="1"/>
         </w:numPr>
@@ -370,7 +571,7 @@
         <w:rPr>
           <w:lang w:val="en-AU"/>
         </w:rPr>
-        <w:t>Targeting updated to allow shots between boards</w:t>
+        <w:t>Test version complete</w:t>
       </w:r>
     </w:p>
     <w:p>
@@ -381,18 +582,16 @@
           <w:numId w:val="1"/>
         </w:numPr>
         <w:rPr>
-          <w:b/>
-          <w:bCs/>
-          <w:lang w:val="en-AU"/>
-        </w:rPr>
-      </w:pPr>
-      <w:r>
-        <w:rPr>
-          <w:b/>
-          <w:bCs/>
-          <w:lang w:val="en-AU"/>
-        </w:rPr>
-        <w:t>Check_if_hit()</w:t>
+          <w:lang w:val="en-AU"/>
+        </w:rPr>
+      </w:pPr>
+      <w:r>
+        <w:rPr>
+          <w:b/>
+          <w:bCs/>
+          <w:lang w:val="en-AU"/>
+        </w:rPr>
+        <w:t>Place_ships()</w:t>
       </w:r>
     </w:p>
     <w:p>
@@ -403,8 +602,6 @@
           <w:numId w:val="1"/>
         </w:numPr>
         <w:rPr>
-          <w:b/>
-          <w:bCs/>
           <w:lang w:val="en-AU"/>
         </w:rPr>
       </w:pPr>
@@ -419,50 +616,6 @@
       <w:pPr>
         <w:pStyle w:val="ListParagraph"/>
         <w:numPr>
-          <w:ilvl w:val="0"/>
-          <w:numId w:val="1"/>
-        </w:numPr>
-        <w:rPr>
-          <w:lang w:val="en-AU"/>
-        </w:rPr>
-      </w:pPr>
-      <w:r>
-        <w:rPr>
-          <w:b/>
-          <w:bCs/>
-          <w:lang w:val="en-AU"/>
-        </w:rPr>
-        <w:t>Place_ships()</w:t>
-      </w:r>
-    </w:p>
-    <w:p>
-      <w:pPr>
-        <w:pStyle w:val="ListParagraph"/>
-        <w:numPr>
-          <w:ilvl w:val="1"/>
-          <w:numId w:val="1"/>
-        </w:numPr>
-        <w:rPr>
-          <w:lang w:val="en-AU"/>
-        </w:rPr>
-      </w:pPr>
-      <w:r>
-        <w:rPr>
-          <w:lang w:val="en-AU"/>
-        </w:rPr>
-        <w:t xml:space="preserve">When the AI adds its ships, the player SHOULD NOT be able to see them, likewise for the </w:t>
-      </w:r>
-      <w:r>
-        <w:rPr>
-          <w:lang w:val="en-AU"/>
-        </w:rPr>
-        <w:t>AI.</w:t>
-      </w:r>
-    </w:p>
-    <w:p>
-      <w:pPr>
-        <w:pStyle w:val="ListParagraph"/>
-        <w:numPr>
           <w:ilvl w:val="2"/>
           <w:numId w:val="1"/>
         </w:numPr>
@@ -474,79 +627,25 @@
         <w:rPr>
           <w:lang w:val="en-AU"/>
         </w:rPr>
-        <w:t>Maybe have four boards total?</w:t>
-      </w:r>
-    </w:p>
-    <w:p>
-      <w:pPr>
-        <w:pStyle w:val="ListParagraph"/>
-        <w:numPr>
-          <w:ilvl w:val="3"/>
-          <w:numId w:val="1"/>
-        </w:numPr>
-        <w:rPr>
-          <w:lang w:val="en-AU"/>
-        </w:rPr>
-      </w:pPr>
-      <w:r>
-        <w:rPr>
-          <w:lang w:val="en-AU"/>
-        </w:rPr>
-        <w:t>Player’s own board (not visible to AI)</w:t>
-      </w:r>
-    </w:p>
-    <w:p>
-      <w:pPr>
-        <w:pStyle w:val="ListParagraph"/>
-        <w:numPr>
-          <w:ilvl w:val="3"/>
-          <w:numId w:val="1"/>
-        </w:numPr>
-        <w:rPr>
-          <w:lang w:val="en-AU"/>
-        </w:rPr>
-      </w:pPr>
-      <w:r>
-        <w:rPr>
-          <w:lang w:val="en-AU"/>
-        </w:rPr>
-        <w:t>Player board for the AI to make shots on (All spots blank barring attempted shot markers, H or M)</w:t>
-      </w:r>
-    </w:p>
-    <w:p>
-      <w:pPr>
-        <w:pStyle w:val="ListParagraph"/>
-        <w:numPr>
-          <w:ilvl w:val="3"/>
-          <w:numId w:val="1"/>
-        </w:numPr>
-        <w:rPr>
-          <w:lang w:val="en-AU"/>
-        </w:rPr>
-      </w:pPr>
-      <w:r>
-        <w:rPr>
-          <w:lang w:val="en-AU"/>
-        </w:rPr>
-        <w:t>AI’s own board (not visible to player)</w:t>
-      </w:r>
-    </w:p>
-    <w:p>
-      <w:pPr>
-        <w:pStyle w:val="ListParagraph"/>
-        <w:numPr>
-          <w:ilvl w:val="3"/>
-          <w:numId w:val="1"/>
-        </w:numPr>
-        <w:rPr>
-          <w:lang w:val="en-AU"/>
-        </w:rPr>
-      </w:pPr>
-      <w:r>
-        <w:rPr>
-          <w:lang w:val="en-AU"/>
-        </w:rPr>
-        <w:t>AI board for the player to make shots on (All spots blank barring attempted shot markers, H or M)</w:t>
+        <w:t>Player can custom place ships</w:t>
+      </w:r>
+    </w:p>
+    <w:p>
+      <w:pPr>
+        <w:pStyle w:val="ListParagraph"/>
+        <w:numPr>
+          <w:ilvl w:val="2"/>
+          <w:numId w:val="1"/>
+        </w:numPr>
+        <w:rPr>
+          <w:lang w:val="en-AU"/>
+        </w:rPr>
+      </w:pPr>
+      <w:r>
+        <w:rPr>
+          <w:lang w:val="en-AU"/>
+        </w:rPr>
+        <w:t>AI gets placed randomly</w:t>
       </w:r>
     </w:p>
     <w:p>

</xml_diff>

<commit_message>
AI takes shots now, but cant target ships...
Numpy download lol
</commit_message>
<xml_diff>
--- a/GAME TODOS.docx
+++ b/GAME TODOS.docx
@@ -111,30 +111,6 @@
           <w:lang w:val="en-AU"/>
         </w:rPr>
         <w:t>Must update game logic.</w:t>
-      </w:r>
-    </w:p>
-    <w:p>
-      <w:pPr>
-        <w:pStyle w:val="ListParagraph"/>
-        <w:numPr>
-          <w:ilvl w:val="1"/>
-          <w:numId w:val="1"/>
-        </w:numPr>
-        <w:rPr>
-          <w:lang w:val="en-AU"/>
-        </w:rPr>
-      </w:pPr>
-      <w:r>
-        <w:rPr>
-          <w:lang w:val="en-AU"/>
-        </w:rPr>
-        <w:t xml:space="preserve">Board is printed </w:t>
-      </w:r>
-      <w:r>
-        <w:rPr>
-          <w:lang w:val="en-AU"/>
-        </w:rPr>
-        <w:t>less often, but I may not have fixed the issue...</w:t>
       </w:r>
     </w:p>
     <w:p>
@@ -254,8 +230,18 @@
           <w:bCs/>
           <w:lang w:val="en-AU"/>
         </w:rPr>
-        <w:t>Progress made</w:t>
-      </w:r>
+        <w:t xml:space="preserve">Progress </w:t>
+      </w:r>
+      <w:proofErr w:type="gramStart"/>
+      <w:r>
+        <w:rPr>
+          <w:b/>
+          <w:bCs/>
+          <w:lang w:val="en-AU"/>
+        </w:rPr>
+        <w:t>made</w:t>
+      </w:r>
+      <w:proofErr w:type="gramEnd"/>
     </w:p>
     <w:p>
       <w:pPr>
@@ -276,17 +262,26 @@
           <w:bCs/>
           <w:lang w:val="en-AU"/>
         </w:rPr>
-        <w:t>Shots should be working, nothing is actually being fired yet, need to check</w:t>
-      </w:r>
-    </w:p>
-    <w:p>
-      <w:pPr>
-        <w:rPr>
-          <w:b/>
-          <w:bCs/>
-          <w:lang w:val="en-AU"/>
-        </w:rPr>
-      </w:pPr>
+        <w:t xml:space="preserve">Testing done, the </w:t>
+      </w:r>
+      <w:proofErr w:type="spellStart"/>
+      <w:r>
+        <w:rPr>
+          <w:b/>
+          <w:bCs/>
+          <w:lang w:val="en-AU"/>
+        </w:rPr>
+        <w:t>ai_shoot</w:t>
+      </w:r>
+      <w:proofErr w:type="spellEnd"/>
+      <w:r>
+        <w:rPr>
+          <w:b/>
+          <w:bCs/>
+          <w:lang w:val="en-AU"/>
+        </w:rPr>
+        <w:t xml:space="preserve"> function family runs without errors, but nothing is being appended to the “unknown” array for some reason. Likely to do with the method of appending values (2x for loops and the actual append)</w:t>
+      </w:r>
     </w:p>
     <w:p>
       <w:pPr>
@@ -327,7 +322,25 @@
         <w:rPr>
           <w:lang w:val="en-AU"/>
         </w:rPr>
-        <w:t>Each player gets 2 boards, a display board and a processing board currently</w:t>
+        <w:t xml:space="preserve">Each player gets 2 boards, a display </w:t>
+      </w:r>
+      <w:r>
+        <w:rPr>
+          <w:lang w:val="en-AU"/>
+        </w:rPr>
+        <w:t>board,</w:t>
+      </w:r>
+      <w:r>
+        <w:rPr>
+          <w:lang w:val="en-AU"/>
+        </w:rPr>
+        <w:t xml:space="preserve"> and a processing board currently</w:t>
+      </w:r>
+      <w:r>
+        <w:rPr>
+          <w:lang w:val="en-AU"/>
+        </w:rPr>
+        <w:t>.</w:t>
       </w:r>
     </w:p>
     <w:p>
@@ -347,7 +360,13 @@
         <w:rPr>
           <w:lang w:val="en-AU"/>
         </w:rPr>
-        <w:t>These are test boards, and need to be finished still</w:t>
+        <w:t>These are test boards and need to be finished still</w:t>
+      </w:r>
+      <w:r>
+        <w:rPr>
+          <w:lang w:val="en-AU"/>
+        </w:rPr>
+        <w:t>.</w:t>
       </w:r>
     </w:p>
     <w:p>
@@ -383,13 +402,41 @@
           <w:lang w:val="en-AU"/>
         </w:rPr>
       </w:pPr>
-      <w:r>
-        <w:rPr>
-          <w:b/>
-          <w:bCs/>
-          <w:lang w:val="en-AU"/>
-        </w:rPr>
-        <w:t>Print_board()</w:t>
+      <w:proofErr w:type="spellStart"/>
+      <w:r>
+        <w:rPr>
+          <w:b/>
+          <w:bCs/>
+          <w:lang w:val="en-AU"/>
+        </w:rPr>
+        <w:t>Print_</w:t>
+      </w:r>
+      <w:proofErr w:type="gramStart"/>
+      <w:r>
+        <w:rPr>
+          <w:b/>
+          <w:bCs/>
+          <w:lang w:val="en-AU"/>
+        </w:rPr>
+        <w:t>board</w:t>
+      </w:r>
+      <w:proofErr w:type="spellEnd"/>
+      <w:r>
+        <w:rPr>
+          <w:b/>
+          <w:bCs/>
+          <w:lang w:val="en-AU"/>
+        </w:rPr>
+        <w:t>(</w:t>
+      </w:r>
+      <w:proofErr w:type="gramEnd"/>
+      <w:r>
+        <w:rPr>
+          <w:b/>
+          <w:bCs/>
+          <w:lang w:val="en-AU"/>
+        </w:rPr>
+        <w:t>)</w:t>
       </w:r>
     </w:p>
     <w:p>
@@ -423,13 +470,41 @@
           <w:lang w:val="en-AU"/>
         </w:rPr>
       </w:pPr>
-      <w:r>
-        <w:rPr>
-          <w:b/>
-          <w:bCs/>
-          <w:lang w:val="en-AU"/>
-        </w:rPr>
-        <w:t>Win_check()</w:t>
+      <w:proofErr w:type="spellStart"/>
+      <w:r>
+        <w:rPr>
+          <w:b/>
+          <w:bCs/>
+          <w:lang w:val="en-AU"/>
+        </w:rPr>
+        <w:t>Win_</w:t>
+      </w:r>
+      <w:proofErr w:type="gramStart"/>
+      <w:r>
+        <w:rPr>
+          <w:b/>
+          <w:bCs/>
+          <w:lang w:val="en-AU"/>
+        </w:rPr>
+        <w:t>check</w:t>
+      </w:r>
+      <w:proofErr w:type="spellEnd"/>
+      <w:r>
+        <w:rPr>
+          <w:b/>
+          <w:bCs/>
+          <w:lang w:val="en-AU"/>
+        </w:rPr>
+        <w:t>(</w:t>
+      </w:r>
+      <w:proofErr w:type="gramEnd"/>
+      <w:r>
+        <w:rPr>
+          <w:b/>
+          <w:bCs/>
+          <w:lang w:val="en-AU"/>
+        </w:rPr>
+        <w:t>)</w:t>
       </w:r>
     </w:p>
     <w:p>
@@ -465,13 +540,23 @@
           <w:lang w:val="en-AU"/>
         </w:rPr>
       </w:pPr>
-      <w:r>
-        <w:rPr>
-          <w:b/>
-          <w:bCs/>
-          <w:lang w:val="en-AU"/>
-        </w:rPr>
-        <w:t>Fire()</w:t>
+      <w:proofErr w:type="gramStart"/>
+      <w:r>
+        <w:rPr>
+          <w:b/>
+          <w:bCs/>
+          <w:lang w:val="en-AU"/>
+        </w:rPr>
+        <w:t>Fire(</w:t>
+      </w:r>
+      <w:proofErr w:type="gramEnd"/>
+      <w:r>
+        <w:rPr>
+          <w:b/>
+          <w:bCs/>
+          <w:lang w:val="en-AU"/>
+        </w:rPr>
+        <w:t>)</w:t>
       </w:r>
     </w:p>
     <w:p>
@@ -531,6 +616,12 @@
         </w:rPr>
         <w:t xml:space="preserve"> shots between boards</w:t>
       </w:r>
+      <w:r>
+        <w:rPr>
+          <w:lang w:val="en-AU"/>
+        </w:rPr>
+        <w:t>.</w:t>
+      </w:r>
     </w:p>
     <w:p>
       <w:pPr>
@@ -545,13 +636,41 @@
           <w:lang w:val="en-AU"/>
         </w:rPr>
       </w:pPr>
-      <w:r>
-        <w:rPr>
-          <w:b/>
-          <w:bCs/>
-          <w:lang w:val="en-AU"/>
-        </w:rPr>
-        <w:t>Check_if_hit()</w:t>
+      <w:proofErr w:type="spellStart"/>
+      <w:r>
+        <w:rPr>
+          <w:b/>
+          <w:bCs/>
+          <w:lang w:val="en-AU"/>
+        </w:rPr>
+        <w:t>Check_if_</w:t>
+      </w:r>
+      <w:proofErr w:type="gramStart"/>
+      <w:r>
+        <w:rPr>
+          <w:b/>
+          <w:bCs/>
+          <w:lang w:val="en-AU"/>
+        </w:rPr>
+        <w:t>hit</w:t>
+      </w:r>
+      <w:proofErr w:type="spellEnd"/>
+      <w:r>
+        <w:rPr>
+          <w:b/>
+          <w:bCs/>
+          <w:lang w:val="en-AU"/>
+        </w:rPr>
+        <w:t>(</w:t>
+      </w:r>
+      <w:proofErr w:type="gramEnd"/>
+      <w:r>
+        <w:rPr>
+          <w:b/>
+          <w:bCs/>
+          <w:lang w:val="en-AU"/>
+        </w:rPr>
+        <w:t>)</w:t>
       </w:r>
     </w:p>
     <w:p>
@@ -585,13 +704,41 @@
           <w:lang w:val="en-AU"/>
         </w:rPr>
       </w:pPr>
-      <w:r>
-        <w:rPr>
-          <w:b/>
-          <w:bCs/>
-          <w:lang w:val="en-AU"/>
-        </w:rPr>
-        <w:t>Place_ships()</w:t>
+      <w:proofErr w:type="spellStart"/>
+      <w:r>
+        <w:rPr>
+          <w:b/>
+          <w:bCs/>
+          <w:lang w:val="en-AU"/>
+        </w:rPr>
+        <w:t>Place_</w:t>
+      </w:r>
+      <w:proofErr w:type="gramStart"/>
+      <w:r>
+        <w:rPr>
+          <w:b/>
+          <w:bCs/>
+          <w:lang w:val="en-AU"/>
+        </w:rPr>
+        <w:t>ships</w:t>
+      </w:r>
+      <w:proofErr w:type="spellEnd"/>
+      <w:r>
+        <w:rPr>
+          <w:b/>
+          <w:bCs/>
+          <w:lang w:val="en-AU"/>
+        </w:rPr>
+        <w:t>(</w:t>
+      </w:r>
+      <w:proofErr w:type="gramEnd"/>
+      <w:r>
+        <w:rPr>
+          <w:b/>
+          <w:bCs/>
+          <w:lang w:val="en-AU"/>
+        </w:rPr>
+        <w:t>)</w:t>
       </w:r>
     </w:p>
     <w:p>
@@ -647,6 +794,12 @@
         </w:rPr>
         <w:t>AI gets placed randomly</w:t>
       </w:r>
+      <w:r>
+        <w:rPr>
+          <w:lang w:val="en-AU"/>
+        </w:rPr>
+        <w:t>.</w:t>
+      </w:r>
     </w:p>
     <w:p>
       <w:pPr>
@@ -714,42 +867,6 @@
           <w:lang w:val="en-AU"/>
         </w:rPr>
         <w:t>winner.</w:t>
-      </w:r>
-    </w:p>
-    <w:p>
-      <w:pPr>
-        <w:pStyle w:val="ListParagraph"/>
-        <w:numPr>
-          <w:ilvl w:val="2"/>
-          <w:numId w:val="1"/>
-        </w:numPr>
-        <w:rPr>
-          <w:lang w:val="en-AU"/>
-        </w:rPr>
-      </w:pPr>
-      <w:r>
-        <w:rPr>
-          <w:lang w:val="en-AU"/>
-        </w:rPr>
-        <w:t xml:space="preserve">Allow AI to place </w:t>
-      </w:r>
-      <w:r>
-        <w:rPr>
-          <w:lang w:val="en-AU"/>
-        </w:rPr>
-        <w:t>its</w:t>
-      </w:r>
-      <w:r>
-        <w:rPr>
-          <w:lang w:val="en-AU"/>
-        </w:rPr>
-        <w:t xml:space="preserve"> own ships and make shots</w:t>
-      </w:r>
-      <w:r>
-        <w:rPr>
-          <w:lang w:val="en-AU"/>
-        </w:rPr>
-        <w:t>.</w:t>
       </w:r>
     </w:p>
     <w:sectPr>

</xml_diff>

<commit_message>
warning suppressions, TODOS update
</commit_message>
<xml_diff>
--- a/GAME TODOS.docx
+++ b/GAME TODOS.docx
@@ -230,18 +230,8 @@
           <w:bCs/>
           <w:lang w:val="en-AU"/>
         </w:rPr>
-        <w:t xml:space="preserve">Progress </w:t>
-      </w:r>
-      <w:proofErr w:type="gramStart"/>
-      <w:r>
-        <w:rPr>
-          <w:b/>
-          <w:bCs/>
-          <w:lang w:val="en-AU"/>
-        </w:rPr>
-        <w:t>made</w:t>
-      </w:r>
-      <w:proofErr w:type="gramEnd"/>
+        <w:t>Progress made</w:t>
+      </w:r>
     </w:p>
     <w:p>
       <w:pPr>
@@ -262,25 +252,7 @@
           <w:bCs/>
           <w:lang w:val="en-AU"/>
         </w:rPr>
-        <w:t xml:space="preserve">Testing done, the </w:t>
-      </w:r>
-      <w:proofErr w:type="spellStart"/>
-      <w:r>
-        <w:rPr>
-          <w:b/>
-          <w:bCs/>
-          <w:lang w:val="en-AU"/>
-        </w:rPr>
-        <w:t>ai_shoot</w:t>
-      </w:r>
-      <w:proofErr w:type="spellEnd"/>
-      <w:r>
-        <w:rPr>
-          <w:b/>
-          <w:bCs/>
-          <w:lang w:val="en-AU"/>
-        </w:rPr>
-        <w:t xml:space="preserve"> function family runs without errors, but nothing is being appended to the “unknown” array for some reason. Likely to do with the method of appending values (2x for loops and the actual append)</w:t>
+        <w:t>AI can shoot at the board and will register when it gets a hit. Improvements are still needed however. (See the video again)</w:t>
       </w:r>
     </w:p>
     <w:p>
@@ -402,41 +374,13 @@
           <w:lang w:val="en-AU"/>
         </w:rPr>
       </w:pPr>
-      <w:proofErr w:type="spellStart"/>
-      <w:r>
-        <w:rPr>
-          <w:b/>
-          <w:bCs/>
-          <w:lang w:val="en-AU"/>
-        </w:rPr>
-        <w:t>Print_</w:t>
-      </w:r>
-      <w:proofErr w:type="gramStart"/>
-      <w:r>
-        <w:rPr>
-          <w:b/>
-          <w:bCs/>
-          <w:lang w:val="en-AU"/>
-        </w:rPr>
-        <w:t>board</w:t>
-      </w:r>
-      <w:proofErr w:type="spellEnd"/>
-      <w:r>
-        <w:rPr>
-          <w:b/>
-          <w:bCs/>
-          <w:lang w:val="en-AU"/>
-        </w:rPr>
-        <w:t>(</w:t>
-      </w:r>
-      <w:proofErr w:type="gramEnd"/>
-      <w:r>
-        <w:rPr>
-          <w:b/>
-          <w:bCs/>
-          <w:lang w:val="en-AU"/>
-        </w:rPr>
-        <w:t>)</w:t>
+      <w:r>
+        <w:rPr>
+          <w:b/>
+          <w:bCs/>
+          <w:lang w:val="en-AU"/>
+        </w:rPr>
+        <w:t>Print_board()</w:t>
       </w:r>
     </w:p>
     <w:p>
@@ -470,41 +414,13 @@
           <w:lang w:val="en-AU"/>
         </w:rPr>
       </w:pPr>
-      <w:proofErr w:type="spellStart"/>
-      <w:r>
-        <w:rPr>
-          <w:b/>
-          <w:bCs/>
-          <w:lang w:val="en-AU"/>
-        </w:rPr>
-        <w:t>Win_</w:t>
-      </w:r>
-      <w:proofErr w:type="gramStart"/>
-      <w:r>
-        <w:rPr>
-          <w:b/>
-          <w:bCs/>
-          <w:lang w:val="en-AU"/>
-        </w:rPr>
-        <w:t>check</w:t>
-      </w:r>
-      <w:proofErr w:type="spellEnd"/>
-      <w:r>
-        <w:rPr>
-          <w:b/>
-          <w:bCs/>
-          <w:lang w:val="en-AU"/>
-        </w:rPr>
-        <w:t>(</w:t>
-      </w:r>
-      <w:proofErr w:type="gramEnd"/>
-      <w:r>
-        <w:rPr>
-          <w:b/>
-          <w:bCs/>
-          <w:lang w:val="en-AU"/>
-        </w:rPr>
-        <w:t>)</w:t>
+      <w:r>
+        <w:rPr>
+          <w:b/>
+          <w:bCs/>
+          <w:lang w:val="en-AU"/>
+        </w:rPr>
+        <w:t>Win_check()</w:t>
       </w:r>
     </w:p>
     <w:p>
@@ -540,23 +456,13 @@
           <w:lang w:val="en-AU"/>
         </w:rPr>
       </w:pPr>
-      <w:proofErr w:type="gramStart"/>
-      <w:r>
-        <w:rPr>
-          <w:b/>
-          <w:bCs/>
-          <w:lang w:val="en-AU"/>
-        </w:rPr>
-        <w:t>Fire(</w:t>
-      </w:r>
-      <w:proofErr w:type="gramEnd"/>
-      <w:r>
-        <w:rPr>
-          <w:b/>
-          <w:bCs/>
-          <w:lang w:val="en-AU"/>
-        </w:rPr>
-        <w:t>)</w:t>
+      <w:r>
+        <w:rPr>
+          <w:b/>
+          <w:bCs/>
+          <w:lang w:val="en-AU"/>
+        </w:rPr>
+        <w:t>Fire()</w:t>
       </w:r>
     </w:p>
     <w:p>
@@ -636,41 +542,13 @@
           <w:lang w:val="en-AU"/>
         </w:rPr>
       </w:pPr>
-      <w:proofErr w:type="spellStart"/>
-      <w:r>
-        <w:rPr>
-          <w:b/>
-          <w:bCs/>
-          <w:lang w:val="en-AU"/>
-        </w:rPr>
-        <w:t>Check_if_</w:t>
-      </w:r>
-      <w:proofErr w:type="gramStart"/>
-      <w:r>
-        <w:rPr>
-          <w:b/>
-          <w:bCs/>
-          <w:lang w:val="en-AU"/>
-        </w:rPr>
-        <w:t>hit</w:t>
-      </w:r>
-      <w:proofErr w:type="spellEnd"/>
-      <w:r>
-        <w:rPr>
-          <w:b/>
-          <w:bCs/>
-          <w:lang w:val="en-AU"/>
-        </w:rPr>
-        <w:t>(</w:t>
-      </w:r>
-      <w:proofErr w:type="gramEnd"/>
-      <w:r>
-        <w:rPr>
-          <w:b/>
-          <w:bCs/>
-          <w:lang w:val="en-AU"/>
-        </w:rPr>
-        <w:t>)</w:t>
+      <w:r>
+        <w:rPr>
+          <w:b/>
+          <w:bCs/>
+          <w:lang w:val="en-AU"/>
+        </w:rPr>
+        <w:t>Check_if_hit()</w:t>
       </w:r>
     </w:p>
     <w:p>
@@ -704,41 +582,13 @@
           <w:lang w:val="en-AU"/>
         </w:rPr>
       </w:pPr>
-      <w:proofErr w:type="spellStart"/>
-      <w:r>
-        <w:rPr>
-          <w:b/>
-          <w:bCs/>
-          <w:lang w:val="en-AU"/>
-        </w:rPr>
-        <w:t>Place_</w:t>
-      </w:r>
-      <w:proofErr w:type="gramStart"/>
-      <w:r>
-        <w:rPr>
-          <w:b/>
-          <w:bCs/>
-          <w:lang w:val="en-AU"/>
-        </w:rPr>
-        <w:t>ships</w:t>
-      </w:r>
-      <w:proofErr w:type="spellEnd"/>
-      <w:r>
-        <w:rPr>
-          <w:b/>
-          <w:bCs/>
-          <w:lang w:val="en-AU"/>
-        </w:rPr>
-        <w:t>(</w:t>
-      </w:r>
-      <w:proofErr w:type="gramEnd"/>
-      <w:r>
-        <w:rPr>
-          <w:b/>
-          <w:bCs/>
-          <w:lang w:val="en-AU"/>
-        </w:rPr>
-        <w:t>)</w:t>
+      <w:r>
+        <w:rPr>
+          <w:b/>
+          <w:bCs/>
+          <w:lang w:val="en-AU"/>
+        </w:rPr>
+        <w:t>Place_ships()</w:t>
       </w:r>
     </w:p>
     <w:p>
@@ -781,6 +631,26 @@
       <w:pPr>
         <w:pStyle w:val="ListParagraph"/>
         <w:numPr>
+          <w:ilvl w:val="3"/>
+          <w:numId w:val="1"/>
+        </w:numPr>
+        <w:rPr>
+          <w:highlight w:val="yellow"/>
+          <w:lang w:val="en-AU"/>
+        </w:rPr>
+      </w:pPr>
+      <w:r>
+        <w:rPr>
+          <w:highlight w:val="yellow"/>
+          <w:lang w:val="en-AU"/>
+        </w:rPr>
+        <w:t>Currently randomised for testing purposes.</w:t>
+      </w:r>
+    </w:p>
+    <w:p>
+      <w:pPr>
+        <w:pStyle w:val="ListParagraph"/>
+        <w:numPr>
           <w:ilvl w:val="2"/>
           <w:numId w:val="1"/>
         </w:numPr>
@@ -838,6 +708,24 @@
         </w:rPr>
         <w:t>In progress</w:t>
       </w:r>
+      <w:r>
+        <w:rPr>
+          <w:lang w:val="en-AU"/>
+        </w:rPr>
+        <w:t>, n</w:t>
+      </w:r>
+      <w:r>
+        <w:rPr>
+          <w:lang w:val="en-AU"/>
+        </w:rPr>
+        <w:t>eeds to handle</w:t>
+      </w:r>
+      <w:r>
+        <w:rPr>
+          <w:lang w:val="en-AU"/>
+        </w:rPr>
+        <w:t>:</w:t>
+      </w:r>
     </w:p>
     <w:p>
       <w:pPr>
@@ -854,19 +742,266 @@
         <w:rPr>
           <w:lang w:val="en-AU"/>
         </w:rPr>
-        <w:t>Needs to handle the game process, taking turns, making shots, checking hits, checking sinks, displaying the board(s), checking win conditions</w:t>
-      </w:r>
-      <w:r>
-        <w:rPr>
-          <w:lang w:val="en-AU"/>
-        </w:rPr>
-        <w:t xml:space="preserve">, determining </w:t>
+        <w:t>the game process</w:t>
+      </w:r>
+    </w:p>
+    <w:p>
+      <w:pPr>
+        <w:pStyle w:val="ListParagraph"/>
+        <w:numPr>
+          <w:ilvl w:val="3"/>
+          <w:numId w:val="1"/>
+        </w:numPr>
+        <w:rPr>
+          <w:lang w:val="en-AU"/>
+        </w:rPr>
+      </w:pPr>
+      <w:r>
+        <w:rPr>
+          <w:lang w:val="en-AU"/>
+        </w:rPr>
+        <w:t>done?</w:t>
+      </w:r>
+    </w:p>
+    <w:p>
+      <w:pPr>
+        <w:pStyle w:val="ListParagraph"/>
+        <w:numPr>
+          <w:ilvl w:val="2"/>
+          <w:numId w:val="1"/>
+        </w:numPr>
+        <w:rPr>
+          <w:lang w:val="en-AU"/>
+        </w:rPr>
+      </w:pPr>
+      <w:r>
+        <w:rPr>
+          <w:lang w:val="en-AU"/>
+        </w:rPr>
+        <w:t>taking turns</w:t>
+      </w:r>
+    </w:p>
+    <w:p>
+      <w:pPr>
+        <w:pStyle w:val="ListParagraph"/>
+        <w:numPr>
+          <w:ilvl w:val="3"/>
+          <w:numId w:val="1"/>
+        </w:numPr>
+        <w:rPr>
+          <w:lang w:val="en-AU"/>
+        </w:rPr>
+      </w:pPr>
+      <w:r>
+        <w:rPr>
+          <w:lang w:val="en-AU"/>
+        </w:rPr>
+        <w:t>done</w:t>
+      </w:r>
+    </w:p>
+    <w:p>
+      <w:pPr>
+        <w:pStyle w:val="ListParagraph"/>
+        <w:numPr>
+          <w:ilvl w:val="2"/>
+          <w:numId w:val="1"/>
+        </w:numPr>
+        <w:rPr>
+          <w:lang w:val="en-AU"/>
+        </w:rPr>
+      </w:pPr>
+      <w:r>
+        <w:rPr>
+          <w:lang w:val="en-AU"/>
+        </w:rPr>
+        <w:t>making shots</w:t>
+      </w:r>
+    </w:p>
+    <w:p>
+      <w:pPr>
+        <w:pStyle w:val="ListParagraph"/>
+        <w:numPr>
+          <w:ilvl w:val="3"/>
+          <w:numId w:val="1"/>
+        </w:numPr>
+        <w:rPr>
+          <w:lang w:val="en-AU"/>
+        </w:rPr>
+      </w:pPr>
+      <w:r>
+        <w:rPr>
+          <w:lang w:val="en-AU"/>
+        </w:rPr>
+        <w:t>checking hits</w:t>
+      </w:r>
+    </w:p>
+    <w:p>
+      <w:pPr>
+        <w:pStyle w:val="ListParagraph"/>
+        <w:numPr>
+          <w:ilvl w:val="4"/>
+          <w:numId w:val="1"/>
+        </w:numPr>
+        <w:rPr>
+          <w:lang w:val="en-AU"/>
+        </w:rPr>
+      </w:pPr>
+      <w:r>
+        <w:rPr>
+          <w:lang w:val="en-AU"/>
+        </w:rPr>
+        <w:t>done?</w:t>
+      </w:r>
+    </w:p>
+    <w:p>
+      <w:pPr>
+        <w:pStyle w:val="ListParagraph"/>
+        <w:numPr>
+          <w:ilvl w:val="3"/>
+          <w:numId w:val="1"/>
+        </w:numPr>
+        <w:rPr>
+          <w:lang w:val="en-AU"/>
+        </w:rPr>
+      </w:pPr>
+      <w:r>
+        <w:rPr>
+          <w:lang w:val="en-AU"/>
+        </w:rPr>
+        <w:t>checking sinks</w:t>
+      </w:r>
+    </w:p>
+    <w:p>
+      <w:pPr>
+        <w:pStyle w:val="ListParagraph"/>
+        <w:numPr>
+          <w:ilvl w:val="4"/>
+          <w:numId w:val="1"/>
+        </w:numPr>
+        <w:rPr>
+          <w:lang w:val="en-AU"/>
+        </w:rPr>
+      </w:pPr>
+      <w:r>
+        <w:rPr>
+          <w:lang w:val="en-AU"/>
+        </w:rPr>
+        <w:t>done?</w:t>
+      </w:r>
+    </w:p>
+    <w:p>
+      <w:pPr>
+        <w:pStyle w:val="ListParagraph"/>
+        <w:numPr>
+          <w:ilvl w:val="2"/>
+          <w:numId w:val="1"/>
+        </w:numPr>
+        <w:rPr>
+          <w:lang w:val="en-AU"/>
+        </w:rPr>
+      </w:pPr>
+      <w:r>
+        <w:rPr>
+          <w:lang w:val="en-AU"/>
+        </w:rPr>
+        <w:t>displaying the board(s)</w:t>
+      </w:r>
+    </w:p>
+    <w:p>
+      <w:pPr>
+        <w:pStyle w:val="ListParagraph"/>
+        <w:numPr>
+          <w:ilvl w:val="3"/>
+          <w:numId w:val="1"/>
+        </w:numPr>
+        <w:rPr>
+          <w:lang w:val="en-AU"/>
+        </w:rPr>
+      </w:pPr>
+      <w:r>
+        <w:rPr>
+          <w:lang w:val="en-AU"/>
+        </w:rPr>
+        <w:t>done</w:t>
+      </w:r>
+    </w:p>
+    <w:p>
+      <w:pPr>
+        <w:pStyle w:val="ListParagraph"/>
+        <w:numPr>
+          <w:ilvl w:val="2"/>
+          <w:numId w:val="1"/>
+        </w:numPr>
+        <w:rPr>
+          <w:lang w:val="en-AU"/>
+        </w:rPr>
+      </w:pPr>
+      <w:r>
+        <w:rPr>
+          <w:lang w:val="en-AU"/>
+        </w:rPr>
+        <w:lastRenderedPageBreak/>
+        <w:t>checking win conditions</w:t>
+      </w:r>
+    </w:p>
+    <w:p>
+      <w:pPr>
+        <w:pStyle w:val="ListParagraph"/>
+        <w:numPr>
+          <w:ilvl w:val="3"/>
+          <w:numId w:val="1"/>
+        </w:numPr>
+        <w:rPr>
+          <w:lang w:val="en-AU"/>
+        </w:rPr>
+      </w:pPr>
+      <w:r>
+        <w:rPr>
+          <w:lang w:val="en-AU"/>
+        </w:rPr>
+        <w:t>done</w:t>
+      </w:r>
+    </w:p>
+    <w:p>
+      <w:pPr>
+        <w:pStyle w:val="ListParagraph"/>
+        <w:numPr>
+          <w:ilvl w:val="2"/>
+          <w:numId w:val="1"/>
+        </w:numPr>
+        <w:rPr>
+          <w:lang w:val="en-AU"/>
+        </w:rPr>
+      </w:pPr>
+      <w:r>
+        <w:rPr>
+          <w:lang w:val="en-AU"/>
+        </w:rPr>
+        <w:t xml:space="preserve">determining </w:t>
       </w:r>
       <w:r>
         <w:rPr>
           <w:lang w:val="en-AU"/>
         </w:rPr>
         <w:t>winner.</w:t>
+      </w:r>
+    </w:p>
+    <w:p>
+      <w:pPr>
+        <w:pStyle w:val="ListParagraph"/>
+        <w:numPr>
+          <w:ilvl w:val="3"/>
+          <w:numId w:val="1"/>
+        </w:numPr>
+        <w:rPr>
+          <w:lang w:val="en-AU"/>
+        </w:rPr>
+      </w:pPr>
+      <w:r>
+        <w:rPr>
+          <w:lang w:val="en-AU"/>
+        </w:rPr>
+        <w:t>done</w:t>
       </w:r>
     </w:p>
     <w:sectPr>
@@ -932,7 +1067,7 @@
         <w:rFonts w:ascii="Symbol" w:hAnsi="Symbol" w:hint="default"/>
       </w:rPr>
     </w:lvl>
-    <w:lvl w:ilvl="4" w:tplc="14090003" w:tentative="1">
+    <w:lvl w:ilvl="4" w:tplc="14090003">
       <w:start w:val="1"/>
       <w:numFmt w:val="bullet"/>
       <w:lvlText w:val="o"/>

</xml_diff>

<commit_message>
Data Collection for future use in shot biasing
</commit_message>
<xml_diff>
--- a/GAME TODOS.docx
+++ b/GAME TODOS.docx
@@ -20,20 +20,6 @@
         </w:rPr>
         <w:t>.</w:t>
       </w:r>
-    </w:p>
-    <w:p>
-      <w:pPr>
-        <w:rPr>
-          <w:lang w:val="en-AU"/>
-        </w:rPr>
-      </w:pPr>
-    </w:p>
-    <w:p>
-      <w:pPr>
-        <w:rPr>
-          <w:lang w:val="en-AU"/>
-        </w:rPr>
-      </w:pPr>
       <w:r>
         <w:rPr>
           <w:lang w:val="en-AU"/>
@@ -157,6 +143,42 @@
           <w:numId w:val="1"/>
         </w:numPr>
         <w:rPr>
+          <w:lang w:val="en-AU"/>
+        </w:rPr>
+      </w:pPr>
+      <w:r>
+        <w:rPr>
+          <w:lang w:val="en-AU"/>
+        </w:rPr>
+        <w:t>Method to train the game on its own would be nice!</w:t>
+      </w:r>
+    </w:p>
+    <w:p>
+      <w:pPr>
+        <w:pStyle w:val="ListParagraph"/>
+        <w:numPr>
+          <w:ilvl w:val="0"/>
+          <w:numId w:val="1"/>
+        </w:numPr>
+        <w:rPr>
+          <w:lang w:val="en-AU"/>
+        </w:rPr>
+      </w:pPr>
+      <w:r>
+        <w:rPr>
+          <w:lang w:val="en-AU"/>
+        </w:rPr>
+        <w:t>Must hide ai ships on the final version!</w:t>
+      </w:r>
+    </w:p>
+    <w:p>
+      <w:pPr>
+        <w:pStyle w:val="ListParagraph"/>
+        <w:numPr>
+          <w:ilvl w:val="0"/>
+          <w:numId w:val="1"/>
+        </w:numPr>
+        <w:rPr>
           <w:b/>
           <w:bCs/>
           <w:lang w:val="en-AU"/>
@@ -179,25 +201,44 @@
           <w:numId w:val="1"/>
         </w:numPr>
         <w:rPr>
-          <w:rStyle w:val="Hyperlink"/>
-          <w:b/>
-          <w:bCs/>
-          <w:color w:val="auto"/>
-          <w:u w:val="none"/>
-          <w:lang w:val="en-AU"/>
-        </w:rPr>
-      </w:pPr>
-      <w:hyperlink r:id="rId5" w:history="1">
-        <w:r>
-          <w:rPr>
-            <w:rStyle w:val="Hyperlink"/>
-            <w:b/>
-            <w:bCs/>
-            <w:lang w:val="en-AU"/>
-          </w:rPr>
-          <w:t>https://www.youtube.com/watch?v=ggUzFkr7JQU</w:t>
-        </w:r>
-      </w:hyperlink>
+          <w:b/>
+          <w:bCs/>
+          <w:highlight w:val="yellow"/>
+          <w:lang w:val="en-AU"/>
+        </w:rPr>
+      </w:pPr>
+      <w:r>
+        <w:rPr>
+          <w:b/>
+          <w:bCs/>
+          <w:lang w:val="en-AU"/>
+        </w:rPr>
+        <w:t>Basic version complete!</w:t>
+      </w:r>
+    </w:p>
+    <w:p>
+      <w:pPr>
+        <w:pStyle w:val="ListParagraph"/>
+        <w:numPr>
+          <w:ilvl w:val="1"/>
+          <w:numId w:val="1"/>
+        </w:numPr>
+        <w:rPr>
+          <w:b/>
+          <w:bCs/>
+          <w:highlight w:val="yellow"/>
+          <w:lang w:val="en-AU"/>
+        </w:rPr>
+      </w:pPr>
+      <w:r>
+        <w:rPr>
+          <w:b/>
+          <w:bCs/>
+          <w:highlight w:val="yellow"/>
+          <w:lang w:val="en-AU"/>
+        </w:rPr>
+        <w:t>Reinforcement learning version:</w:t>
+      </w:r>
     </w:p>
     <w:p>
       <w:pPr>
@@ -206,9 +247,67 @@
           <w:ilvl w:val="2"/>
           <w:numId w:val="1"/>
         </w:numPr>
-      </w:pPr>
-      <w:r>
-        <w:t>Up to video 5 now</w:t>
+        <w:rPr>
+          <w:b/>
+          <w:bCs/>
+          <w:highlight w:val="yellow"/>
+          <w:lang w:val="en-AU"/>
+        </w:rPr>
+      </w:pPr>
+      <w:r>
+        <w:rPr>
+          <w:b/>
+          <w:bCs/>
+          <w:highlight w:val="yellow"/>
+          <w:lang w:val="en-AU"/>
+        </w:rPr>
+        <w:t>Writes final game board (learning from player placements and if they were hit or not) to a csv file.</w:t>
+      </w:r>
+    </w:p>
+    <w:p>
+      <w:pPr>
+        <w:pStyle w:val="ListParagraph"/>
+        <w:numPr>
+          <w:ilvl w:val="2"/>
+          <w:numId w:val="1"/>
+        </w:numPr>
+        <w:rPr>
+          <w:b/>
+          <w:bCs/>
+          <w:highlight w:val="yellow"/>
+          <w:lang w:val="en-AU"/>
+        </w:rPr>
+      </w:pPr>
+      <w:r>
+        <w:rPr>
+          <w:b/>
+          <w:bCs/>
+          <w:highlight w:val="yellow"/>
+          <w:lang w:val="en-AU"/>
+        </w:rPr>
+        <w:t>Must make the ai bias its shots based on values stored in the csv file (update ai_shoot() to allow for this)</w:t>
+      </w:r>
+    </w:p>
+    <w:p>
+      <w:pPr>
+        <w:pStyle w:val="ListParagraph"/>
+        <w:numPr>
+          <w:ilvl w:val="0"/>
+          <w:numId w:val="1"/>
+        </w:numPr>
+        <w:rPr>
+          <w:b/>
+          <w:bCs/>
+          <w:lang w:val="en-AU"/>
+        </w:rPr>
+      </w:pPr>
+      <w:r>
+        <w:rPr>
+          <w:b/>
+          <w:bCs/>
+          <w:lang w:val="en-AU"/>
+        </w:rPr>
+        <w:t>Board creation:</w:t>
       </w:r>
     </w:p>
     <w:p>
@@ -226,22 +325,28 @@
       </w:pPr>
       <w:r>
         <w:rPr>
-          <w:b/>
-          <w:bCs/>
-          <w:lang w:val="en-AU"/>
-        </w:rPr>
-        <w:t xml:space="preserve">Progress </w:t>
-      </w:r>
-      <w:proofErr w:type="gramStart"/>
-      <w:r>
-        <w:rPr>
-          <w:b/>
-          <w:bCs/>
-          <w:lang w:val="en-AU"/>
-        </w:rPr>
-        <w:t>made</w:t>
-      </w:r>
-      <w:proofErr w:type="gramEnd"/>
+          <w:lang w:val="en-AU"/>
+        </w:rPr>
+        <w:t xml:space="preserve">Each player gets 2 boards, a display </w:t>
+      </w:r>
+      <w:r>
+        <w:rPr>
+          <w:lang w:val="en-AU"/>
+        </w:rPr>
+        <w:t>board,</w:t>
+      </w:r>
+      <w:r>
+        <w:rPr>
+          <w:lang w:val="en-AU"/>
+        </w:rPr>
+        <w:t xml:space="preserve"> and a processing board currently</w:t>
+      </w:r>
+      <w:r>
+        <w:rPr>
+          <w:lang w:val="en-AU"/>
+        </w:rPr>
+        <w:t>.</w:t>
+      </w:r>
     </w:p>
     <w:p>
       <w:pPr>
@@ -253,38 +358,326 @@
         <w:rPr>
           <w:b/>
           <w:bCs/>
+          <w:lang w:val="en-AU"/>
+        </w:rPr>
+      </w:pPr>
+      <w:r>
+        <w:rPr>
+          <w:lang w:val="en-AU"/>
+        </w:rPr>
+        <w:t>These are test boards and need to be finished still</w:t>
+      </w:r>
+      <w:r>
+        <w:rPr>
+          <w:lang w:val="en-AU"/>
+        </w:rPr>
+        <w:t>.</w:t>
+      </w:r>
+    </w:p>
+    <w:p>
+      <w:pPr>
+        <w:pStyle w:val="ListParagraph"/>
+        <w:numPr>
+          <w:ilvl w:val="1"/>
+          <w:numId w:val="1"/>
+        </w:numPr>
+        <w:rPr>
+          <w:b/>
+          <w:bCs/>
+          <w:lang w:val="en-AU"/>
+        </w:rPr>
+      </w:pPr>
+      <w:r>
+        <w:rPr>
+          <w:lang w:val="en-AU"/>
+        </w:rPr>
+        <w:t>Also a third set of boards each, likely to be removed.</w:t>
+      </w:r>
+    </w:p>
+    <w:p>
+      <w:pPr>
+        <w:pStyle w:val="ListParagraph"/>
+        <w:numPr>
+          <w:ilvl w:val="0"/>
+          <w:numId w:val="1"/>
+        </w:numPr>
+        <w:rPr>
+          <w:b/>
+          <w:bCs/>
+          <w:lang w:val="en-AU"/>
+        </w:rPr>
+      </w:pPr>
+      <w:r>
+        <w:rPr>
+          <w:b/>
+          <w:bCs/>
+          <w:lang w:val="en-AU"/>
+        </w:rPr>
+        <w:t>Print_board()</w:t>
+      </w:r>
+    </w:p>
+    <w:p>
+      <w:pPr>
+        <w:pStyle w:val="ListParagraph"/>
+        <w:numPr>
+          <w:ilvl w:val="1"/>
+          <w:numId w:val="1"/>
+        </w:numPr>
+        <w:rPr>
+          <w:lang w:val="en-AU"/>
+        </w:rPr>
+      </w:pPr>
+      <w:r>
+        <w:rPr>
+          <w:lang w:val="en-AU"/>
+        </w:rPr>
+        <w:t>Test version complete</w:t>
+      </w:r>
+    </w:p>
+    <w:p>
+      <w:pPr>
+        <w:pStyle w:val="ListParagraph"/>
+        <w:numPr>
+          <w:ilvl w:val="0"/>
+          <w:numId w:val="1"/>
+        </w:numPr>
+        <w:rPr>
+          <w:b/>
+          <w:bCs/>
+          <w:lang w:val="en-AU"/>
+        </w:rPr>
+      </w:pPr>
+      <w:r>
+        <w:rPr>
+          <w:b/>
+          <w:bCs/>
+          <w:lang w:val="en-AU"/>
+        </w:rPr>
+        <w:t>Win_check()</w:t>
+      </w:r>
+    </w:p>
+    <w:p>
+      <w:pPr>
+        <w:pStyle w:val="ListParagraph"/>
+        <w:numPr>
+          <w:ilvl w:val="1"/>
+          <w:numId w:val="1"/>
+        </w:numPr>
+        <w:rPr>
+          <w:b/>
+          <w:bCs/>
+          <w:lang w:val="en-AU"/>
+        </w:rPr>
+      </w:pPr>
+      <w:r>
+        <w:rPr>
+          <w:lang w:val="en-AU"/>
+        </w:rPr>
+        <w:t>Test version complete</w:t>
+      </w:r>
+    </w:p>
+    <w:p>
+      <w:pPr>
+        <w:pStyle w:val="ListParagraph"/>
+        <w:numPr>
+          <w:ilvl w:val="0"/>
+          <w:numId w:val="1"/>
+        </w:numPr>
+        <w:rPr>
+          <w:b/>
+          <w:bCs/>
+          <w:lang w:val="en-AU"/>
+        </w:rPr>
+      </w:pPr>
+      <w:r>
+        <w:rPr>
+          <w:b/>
+          <w:bCs/>
+          <w:lang w:val="en-AU"/>
+        </w:rPr>
+        <w:t>Fire()</w:t>
+      </w:r>
+    </w:p>
+    <w:p>
+      <w:pPr>
+        <w:pStyle w:val="ListParagraph"/>
+        <w:numPr>
+          <w:ilvl w:val="1"/>
+          <w:numId w:val="1"/>
+        </w:numPr>
+        <w:rPr>
+          <w:b/>
+          <w:bCs/>
+          <w:lang w:val="en-AU"/>
+        </w:rPr>
+      </w:pPr>
+      <w:r>
+        <w:rPr>
+          <w:lang w:val="en-AU"/>
+        </w:rPr>
+        <w:t>Test version complete</w:t>
+      </w:r>
+    </w:p>
+    <w:p>
+      <w:pPr>
+        <w:pStyle w:val="ListParagraph"/>
+        <w:numPr>
+          <w:ilvl w:val="2"/>
+          <w:numId w:val="1"/>
+        </w:numPr>
+        <w:rPr>
+          <w:b/>
+          <w:bCs/>
+          <w:lang w:val="en-AU"/>
+        </w:rPr>
+      </w:pPr>
+      <w:r>
+        <w:rPr>
+          <w:lang w:val="en-AU"/>
+        </w:rPr>
+        <w:t>A</w:t>
+      </w:r>
+      <w:r>
+        <w:rPr>
+          <w:lang w:val="en-AU"/>
+        </w:rPr>
+        <w:t>llow</w:t>
+      </w:r>
+      <w:r>
+        <w:rPr>
+          <w:lang w:val="en-AU"/>
+        </w:rPr>
+        <w:t>s</w:t>
+      </w:r>
+      <w:r>
+        <w:rPr>
+          <w:lang w:val="en-AU"/>
+        </w:rPr>
+        <w:t xml:space="preserve"> shots between boards</w:t>
+      </w:r>
+      <w:r>
+        <w:rPr>
+          <w:lang w:val="en-AU"/>
+        </w:rPr>
+        <w:t>.</w:t>
+      </w:r>
+    </w:p>
+    <w:p>
+      <w:pPr>
+        <w:pStyle w:val="ListParagraph"/>
+        <w:numPr>
+          <w:ilvl w:val="0"/>
+          <w:numId w:val="1"/>
+        </w:numPr>
+        <w:rPr>
+          <w:b/>
+          <w:bCs/>
+          <w:lang w:val="en-AU"/>
+        </w:rPr>
+      </w:pPr>
+      <w:r>
+        <w:rPr>
+          <w:b/>
+          <w:bCs/>
+          <w:lang w:val="en-AU"/>
+        </w:rPr>
+        <w:t>Check_if_hit()</w:t>
+      </w:r>
+    </w:p>
+    <w:p>
+      <w:pPr>
+        <w:pStyle w:val="ListParagraph"/>
+        <w:numPr>
+          <w:ilvl w:val="1"/>
+          <w:numId w:val="1"/>
+        </w:numPr>
+        <w:rPr>
+          <w:b/>
+          <w:bCs/>
+          <w:lang w:val="en-AU"/>
+        </w:rPr>
+      </w:pPr>
+      <w:r>
+        <w:rPr>
+          <w:lang w:val="en-AU"/>
+        </w:rPr>
+        <w:t>Test version complete</w:t>
+      </w:r>
+    </w:p>
+    <w:p>
+      <w:pPr>
+        <w:pStyle w:val="ListParagraph"/>
+        <w:numPr>
+          <w:ilvl w:val="0"/>
+          <w:numId w:val="1"/>
+        </w:numPr>
+        <w:rPr>
+          <w:lang w:val="en-AU"/>
+        </w:rPr>
+      </w:pPr>
+      <w:r>
+        <w:rPr>
+          <w:b/>
+          <w:bCs/>
+          <w:lang w:val="en-AU"/>
+        </w:rPr>
+        <w:t>Place_ships()</w:t>
+      </w:r>
+    </w:p>
+    <w:p>
+      <w:pPr>
+        <w:pStyle w:val="ListParagraph"/>
+        <w:numPr>
+          <w:ilvl w:val="1"/>
+          <w:numId w:val="1"/>
+        </w:numPr>
+        <w:rPr>
+          <w:lang w:val="en-AU"/>
+        </w:rPr>
+      </w:pPr>
+      <w:r>
+        <w:rPr>
+          <w:lang w:val="en-AU"/>
+        </w:rPr>
+        <w:t>Test version complete</w:t>
+      </w:r>
+    </w:p>
+    <w:p>
+      <w:pPr>
+        <w:pStyle w:val="ListParagraph"/>
+        <w:numPr>
+          <w:ilvl w:val="2"/>
+          <w:numId w:val="1"/>
+        </w:numPr>
+        <w:rPr>
+          <w:lang w:val="en-AU"/>
+        </w:rPr>
+      </w:pPr>
+      <w:r>
+        <w:rPr>
+          <w:lang w:val="en-AU"/>
+        </w:rPr>
+        <w:t>Player can custom place ships</w:t>
+      </w:r>
+    </w:p>
+    <w:p>
+      <w:pPr>
+        <w:pStyle w:val="ListParagraph"/>
+        <w:numPr>
+          <w:ilvl w:val="3"/>
+          <w:numId w:val="1"/>
+        </w:numPr>
+        <w:rPr>
           <w:highlight w:val="yellow"/>
           <w:lang w:val="en-AU"/>
         </w:rPr>
       </w:pPr>
       <w:r>
         <w:rPr>
-          <w:b/>
-          <w:bCs/>
           <w:highlight w:val="yellow"/>
           <w:lang w:val="en-AU"/>
         </w:rPr>
-        <w:t xml:space="preserve">AI can shoot at the board and will register when it gets a hit. Improvements are still </w:t>
-      </w:r>
-      <w:proofErr w:type="gramStart"/>
-      <w:r>
-        <w:rPr>
-          <w:b/>
-          <w:bCs/>
-          <w:highlight w:val="yellow"/>
-          <w:lang w:val="en-AU"/>
-        </w:rPr>
-        <w:t>needed</w:t>
-      </w:r>
-      <w:proofErr w:type="gramEnd"/>
-      <w:r>
-        <w:rPr>
-          <w:b/>
-          <w:bCs/>
-          <w:highlight w:val="yellow"/>
-          <w:lang w:val="en-AU"/>
-        </w:rPr>
-        <w:t xml:space="preserve"> however. (See the video again)</w:t>
+        <w:t>Currently randomised for testing purposes.</w:t>
       </w:r>
     </w:p>
     <w:p>
@@ -295,20 +688,20 @@
           <w:numId w:val="1"/>
         </w:numPr>
         <w:rPr>
-          <w:b/>
-          <w:bCs/>
-          <w:highlight w:val="yellow"/>
-          <w:lang w:val="en-AU"/>
-        </w:rPr>
-      </w:pPr>
-      <w:r>
-        <w:rPr>
-          <w:b/>
-          <w:bCs/>
-          <w:highlight w:val="yellow"/>
-          <w:lang w:val="en-AU"/>
-        </w:rPr>
-        <w:t>Prioritises shooting 2 spots away after getting a hit. This needs to be fixed.</w:t>
+          <w:lang w:val="en-AU"/>
+        </w:rPr>
+      </w:pPr>
+      <w:r>
+        <w:rPr>
+          <w:lang w:val="en-AU"/>
+        </w:rPr>
+        <w:t>AI gets placed randomly</w:t>
+      </w:r>
+      <w:r>
+        <w:rPr>
+          <w:lang w:val="en-AU"/>
+        </w:rPr>
+        <w:t>.</w:t>
       </w:r>
     </w:p>
     <w:p>
@@ -319,18 +712,16 @@
           <w:numId w:val="1"/>
         </w:numPr>
         <w:rPr>
-          <w:b/>
-          <w:bCs/>
-          <w:lang w:val="en-AU"/>
-        </w:rPr>
-      </w:pPr>
-      <w:r>
-        <w:rPr>
-          <w:b/>
-          <w:bCs/>
-          <w:lang w:val="en-AU"/>
-        </w:rPr>
-        <w:t>Board creation:</w:t>
+          <w:lang w:val="en-AU"/>
+        </w:rPr>
+      </w:pPr>
+      <w:r>
+        <w:rPr>
+          <w:b/>
+          <w:bCs/>
+          <w:lang w:val="en-AU"/>
+        </w:rPr>
+        <w:t>Main</w:t>
       </w:r>
     </w:p>
     <w:p>
@@ -341,34 +732,32 @@
           <w:numId w:val="1"/>
         </w:numPr>
         <w:rPr>
-          <w:b/>
-          <w:bCs/>
-          <w:lang w:val="en-AU"/>
-        </w:rPr>
-      </w:pPr>
-      <w:r>
-        <w:rPr>
-          <w:lang w:val="en-AU"/>
-        </w:rPr>
-        <w:t xml:space="preserve">Each player gets 2 boards, a display </w:t>
-      </w:r>
-      <w:r>
-        <w:rPr>
-          <w:lang w:val="en-AU"/>
-        </w:rPr>
-        <w:t>board,</w:t>
-      </w:r>
-      <w:r>
-        <w:rPr>
-          <w:lang w:val="en-AU"/>
-        </w:rPr>
-        <w:t xml:space="preserve"> and a processing board currently</w:t>
-      </w:r>
-      <w:r>
-        <w:rPr>
-          <w:lang w:val="en-AU"/>
-        </w:rPr>
-        <w:t>.</w:t>
+          <w:lang w:val="en-AU"/>
+        </w:rPr>
+      </w:pPr>
+      <w:r>
+        <w:rPr>
+          <w:lang w:val="en-AU"/>
+        </w:rPr>
+        <w:t>In progress</w:t>
+      </w:r>
+      <w:r>
+        <w:rPr>
+          <w:lang w:val="en-AU"/>
+        </w:rPr>
+        <w:t>, n</w:t>
+      </w:r>
+      <w:r>
+        <w:rPr>
+          <w:lang w:val="en-AU"/>
+        </w:rPr>
+        <w:t>eeds to handle</w:t>
+      </w:r>
+      <w:r>
+        <w:rPr>
+          <w:lang w:val="en-AU"/>
+        </w:rPr>
+        <w:t>:</w:t>
       </w:r>
     </w:p>
     <w:p>
@@ -379,232 +768,32 @@
           <w:numId w:val="1"/>
         </w:numPr>
         <w:rPr>
-          <w:b/>
-          <w:bCs/>
-          <w:lang w:val="en-AU"/>
-        </w:rPr>
-      </w:pPr>
-      <w:r>
-        <w:rPr>
-          <w:lang w:val="en-AU"/>
-        </w:rPr>
-        <w:t>These are test boards and need to be finished still</w:t>
-      </w:r>
-      <w:r>
-        <w:rPr>
-          <w:lang w:val="en-AU"/>
-        </w:rPr>
-        <w:t>.</w:t>
-      </w:r>
-    </w:p>
-    <w:p>
-      <w:pPr>
-        <w:pStyle w:val="ListParagraph"/>
-        <w:numPr>
-          <w:ilvl w:val="1"/>
-          <w:numId w:val="1"/>
-        </w:numPr>
-        <w:rPr>
-          <w:b/>
-          <w:bCs/>
-          <w:lang w:val="en-AU"/>
-        </w:rPr>
-      </w:pPr>
-      <w:r>
-        <w:rPr>
-          <w:lang w:val="en-AU"/>
-        </w:rPr>
-        <w:t>Also a third set of boards each, likely to be removed.</w:t>
-      </w:r>
-    </w:p>
-    <w:p>
-      <w:pPr>
-        <w:pStyle w:val="ListParagraph"/>
-        <w:numPr>
-          <w:ilvl w:val="0"/>
-          <w:numId w:val="1"/>
-        </w:numPr>
-        <w:rPr>
-          <w:b/>
-          <w:bCs/>
-          <w:lang w:val="en-AU"/>
-        </w:rPr>
-      </w:pPr>
-      <w:proofErr w:type="spellStart"/>
-      <w:r>
-        <w:rPr>
-          <w:b/>
-          <w:bCs/>
-          <w:lang w:val="en-AU"/>
-        </w:rPr>
-        <w:t>Print_</w:t>
-      </w:r>
-      <w:proofErr w:type="gramStart"/>
-      <w:r>
-        <w:rPr>
-          <w:b/>
-          <w:bCs/>
-          <w:lang w:val="en-AU"/>
-        </w:rPr>
-        <w:t>board</w:t>
-      </w:r>
-      <w:proofErr w:type="spellEnd"/>
-      <w:r>
-        <w:rPr>
-          <w:b/>
-          <w:bCs/>
-          <w:lang w:val="en-AU"/>
-        </w:rPr>
-        <w:t>(</w:t>
-      </w:r>
-      <w:proofErr w:type="gramEnd"/>
-      <w:r>
-        <w:rPr>
-          <w:b/>
-          <w:bCs/>
-          <w:lang w:val="en-AU"/>
-        </w:rPr>
-        <w:t>)</w:t>
-      </w:r>
-    </w:p>
-    <w:p>
-      <w:pPr>
-        <w:pStyle w:val="ListParagraph"/>
-        <w:numPr>
-          <w:ilvl w:val="1"/>
-          <w:numId w:val="1"/>
-        </w:numPr>
-        <w:rPr>
-          <w:lang w:val="en-AU"/>
-        </w:rPr>
-      </w:pPr>
-      <w:r>
-        <w:rPr>
-          <w:lang w:val="en-AU"/>
-        </w:rPr>
-        <w:t>Test version complete</w:t>
-      </w:r>
-    </w:p>
-    <w:p>
-      <w:pPr>
-        <w:pStyle w:val="ListParagraph"/>
-        <w:numPr>
-          <w:ilvl w:val="0"/>
-          <w:numId w:val="1"/>
-        </w:numPr>
-        <w:rPr>
-          <w:b/>
-          <w:bCs/>
-          <w:lang w:val="en-AU"/>
-        </w:rPr>
-      </w:pPr>
-      <w:proofErr w:type="spellStart"/>
-      <w:r>
-        <w:rPr>
-          <w:b/>
-          <w:bCs/>
-          <w:lang w:val="en-AU"/>
-        </w:rPr>
-        <w:t>Win_</w:t>
-      </w:r>
-      <w:proofErr w:type="gramStart"/>
-      <w:r>
-        <w:rPr>
-          <w:b/>
-          <w:bCs/>
-          <w:lang w:val="en-AU"/>
-        </w:rPr>
-        <w:t>check</w:t>
-      </w:r>
-      <w:proofErr w:type="spellEnd"/>
-      <w:r>
-        <w:rPr>
-          <w:b/>
-          <w:bCs/>
-          <w:lang w:val="en-AU"/>
-        </w:rPr>
-        <w:t>(</w:t>
-      </w:r>
-      <w:proofErr w:type="gramEnd"/>
-      <w:r>
-        <w:rPr>
-          <w:b/>
-          <w:bCs/>
-          <w:lang w:val="en-AU"/>
-        </w:rPr>
-        <w:t>)</w:t>
-      </w:r>
-    </w:p>
-    <w:p>
-      <w:pPr>
-        <w:pStyle w:val="ListParagraph"/>
-        <w:numPr>
-          <w:ilvl w:val="1"/>
-          <w:numId w:val="1"/>
-        </w:numPr>
-        <w:rPr>
-          <w:b/>
-          <w:bCs/>
-          <w:lang w:val="en-AU"/>
-        </w:rPr>
-      </w:pPr>
-      <w:r>
-        <w:rPr>
-          <w:lang w:val="en-AU"/>
-        </w:rPr>
-        <w:t>Test version complete</w:t>
-      </w:r>
-    </w:p>
-    <w:p>
-      <w:pPr>
-        <w:pStyle w:val="ListParagraph"/>
-        <w:numPr>
-          <w:ilvl w:val="0"/>
-          <w:numId w:val="1"/>
-        </w:numPr>
-        <w:rPr>
-          <w:b/>
-          <w:bCs/>
-          <w:lang w:val="en-AU"/>
-        </w:rPr>
-      </w:pPr>
-      <w:proofErr w:type="gramStart"/>
-      <w:r>
-        <w:rPr>
-          <w:b/>
-          <w:bCs/>
-          <w:lang w:val="en-AU"/>
-        </w:rPr>
-        <w:t>Fire(</w:t>
-      </w:r>
-      <w:proofErr w:type="gramEnd"/>
-      <w:r>
-        <w:rPr>
-          <w:b/>
-          <w:bCs/>
-          <w:lang w:val="en-AU"/>
-        </w:rPr>
-        <w:t>)</w:t>
-      </w:r>
-    </w:p>
-    <w:p>
-      <w:pPr>
-        <w:pStyle w:val="ListParagraph"/>
-        <w:numPr>
-          <w:ilvl w:val="1"/>
-          <w:numId w:val="1"/>
-        </w:numPr>
-        <w:rPr>
-          <w:b/>
-          <w:bCs/>
-          <w:lang w:val="en-AU"/>
-        </w:rPr>
-      </w:pPr>
-      <w:r>
-        <w:rPr>
-          <w:lang w:val="en-AU"/>
-        </w:rPr>
-        <w:t>Test version complete</w:t>
+          <w:lang w:val="en-AU"/>
+        </w:rPr>
+      </w:pPr>
+      <w:r>
+        <w:rPr>
+          <w:lang w:val="en-AU"/>
+        </w:rPr>
+        <w:t>the game process</w:t>
+      </w:r>
+    </w:p>
+    <w:p>
+      <w:pPr>
+        <w:pStyle w:val="ListParagraph"/>
+        <w:numPr>
+          <w:ilvl w:val="3"/>
+          <w:numId w:val="1"/>
+        </w:numPr>
+        <w:rPr>
+          <w:lang w:val="en-AU"/>
+        </w:rPr>
+      </w:pPr>
+      <w:r>
+        <w:rPr>
+          <w:lang w:val="en-AU"/>
+        </w:rPr>
+        <w:t>done?</w:t>
       </w:r>
     </w:p>
     <w:p>
@@ -615,176 +804,32 @@
           <w:numId w:val="1"/>
         </w:numPr>
         <w:rPr>
-          <w:b/>
-          <w:bCs/>
-          <w:lang w:val="en-AU"/>
-        </w:rPr>
-      </w:pPr>
-      <w:r>
-        <w:rPr>
-          <w:lang w:val="en-AU"/>
-        </w:rPr>
-        <w:t>A</w:t>
-      </w:r>
-      <w:r>
-        <w:rPr>
-          <w:lang w:val="en-AU"/>
-        </w:rPr>
-        <w:t>llow</w:t>
-      </w:r>
-      <w:r>
-        <w:rPr>
-          <w:lang w:val="en-AU"/>
-        </w:rPr>
-        <w:t>s</w:t>
-      </w:r>
-      <w:r>
-        <w:rPr>
-          <w:lang w:val="en-AU"/>
-        </w:rPr>
-        <w:t xml:space="preserve"> shots between boards</w:t>
-      </w:r>
-      <w:r>
-        <w:rPr>
-          <w:lang w:val="en-AU"/>
-        </w:rPr>
-        <w:t>.</w:t>
-      </w:r>
-    </w:p>
-    <w:p>
-      <w:pPr>
-        <w:pStyle w:val="ListParagraph"/>
-        <w:numPr>
-          <w:ilvl w:val="0"/>
-          <w:numId w:val="1"/>
-        </w:numPr>
-        <w:rPr>
-          <w:b/>
-          <w:bCs/>
-          <w:lang w:val="en-AU"/>
-        </w:rPr>
-      </w:pPr>
-      <w:proofErr w:type="spellStart"/>
-      <w:r>
-        <w:rPr>
-          <w:b/>
-          <w:bCs/>
-          <w:lang w:val="en-AU"/>
-        </w:rPr>
-        <w:t>Check_if_</w:t>
-      </w:r>
-      <w:proofErr w:type="gramStart"/>
-      <w:r>
-        <w:rPr>
-          <w:b/>
-          <w:bCs/>
-          <w:lang w:val="en-AU"/>
-        </w:rPr>
-        <w:t>hit</w:t>
-      </w:r>
-      <w:proofErr w:type="spellEnd"/>
-      <w:r>
-        <w:rPr>
-          <w:b/>
-          <w:bCs/>
-          <w:lang w:val="en-AU"/>
-        </w:rPr>
-        <w:t>(</w:t>
-      </w:r>
-      <w:proofErr w:type="gramEnd"/>
-      <w:r>
-        <w:rPr>
-          <w:b/>
-          <w:bCs/>
-          <w:lang w:val="en-AU"/>
-        </w:rPr>
-        <w:t>)</w:t>
-      </w:r>
-    </w:p>
-    <w:p>
-      <w:pPr>
-        <w:pStyle w:val="ListParagraph"/>
-        <w:numPr>
-          <w:ilvl w:val="1"/>
-          <w:numId w:val="1"/>
-        </w:numPr>
-        <w:rPr>
-          <w:b/>
-          <w:bCs/>
-          <w:lang w:val="en-AU"/>
-        </w:rPr>
-      </w:pPr>
-      <w:r>
-        <w:rPr>
-          <w:lang w:val="en-AU"/>
-        </w:rPr>
-        <w:t>Test version complete</w:t>
-      </w:r>
-    </w:p>
-    <w:p>
-      <w:pPr>
-        <w:pStyle w:val="ListParagraph"/>
-        <w:numPr>
-          <w:ilvl w:val="0"/>
-          <w:numId w:val="1"/>
-        </w:numPr>
-        <w:rPr>
-          <w:lang w:val="en-AU"/>
-        </w:rPr>
-      </w:pPr>
-      <w:proofErr w:type="spellStart"/>
-      <w:r>
-        <w:rPr>
-          <w:b/>
-          <w:bCs/>
-          <w:lang w:val="en-AU"/>
-        </w:rPr>
-        <w:t>Place_</w:t>
-      </w:r>
-      <w:proofErr w:type="gramStart"/>
-      <w:r>
-        <w:rPr>
-          <w:b/>
-          <w:bCs/>
-          <w:lang w:val="en-AU"/>
-        </w:rPr>
-        <w:t>ships</w:t>
-      </w:r>
-      <w:proofErr w:type="spellEnd"/>
-      <w:r>
-        <w:rPr>
-          <w:b/>
-          <w:bCs/>
-          <w:lang w:val="en-AU"/>
-        </w:rPr>
-        <w:t>(</w:t>
-      </w:r>
-      <w:proofErr w:type="gramEnd"/>
-      <w:r>
-        <w:rPr>
-          <w:b/>
-          <w:bCs/>
-          <w:lang w:val="en-AU"/>
-        </w:rPr>
-        <w:t>)</w:t>
-      </w:r>
-    </w:p>
-    <w:p>
-      <w:pPr>
-        <w:pStyle w:val="ListParagraph"/>
-        <w:numPr>
-          <w:ilvl w:val="1"/>
-          <w:numId w:val="1"/>
-        </w:numPr>
-        <w:rPr>
-          <w:lang w:val="en-AU"/>
-        </w:rPr>
-      </w:pPr>
-      <w:r>
-        <w:rPr>
-          <w:lang w:val="en-AU"/>
-        </w:rPr>
-        <w:t>Test version complete</w:t>
+          <w:lang w:val="en-AU"/>
+        </w:rPr>
+      </w:pPr>
+      <w:r>
+        <w:rPr>
+          <w:lang w:val="en-AU"/>
+        </w:rPr>
+        <w:t>taking turns</w:t>
+      </w:r>
+    </w:p>
+    <w:p>
+      <w:pPr>
+        <w:pStyle w:val="ListParagraph"/>
+        <w:numPr>
+          <w:ilvl w:val="3"/>
+          <w:numId w:val="1"/>
+        </w:numPr>
+        <w:rPr>
+          <w:lang w:val="en-AU"/>
+        </w:rPr>
+      </w:pPr>
+      <w:r>
+        <w:rPr>
+          <w:lang w:val="en-AU"/>
+        </w:rPr>
+        <w:t>done</w:t>
       </w:r>
     </w:p>
     <w:p>
@@ -802,7 +847,7 @@
         <w:rPr>
           <w:lang w:val="en-AU"/>
         </w:rPr>
-        <w:t>Player can custom place ships</w:t>
+        <w:t>making shots</w:t>
       </w:r>
     </w:p>
     <w:p>
@@ -813,16 +858,68 @@
           <w:numId w:val="1"/>
         </w:numPr>
         <w:rPr>
-          <w:highlight w:val="yellow"/>
-          <w:lang w:val="en-AU"/>
-        </w:rPr>
-      </w:pPr>
-      <w:r>
-        <w:rPr>
-          <w:highlight w:val="yellow"/>
-          <w:lang w:val="en-AU"/>
-        </w:rPr>
-        <w:t>Currently randomised for testing purposes.</w:t>
+          <w:lang w:val="en-AU"/>
+        </w:rPr>
+      </w:pPr>
+      <w:r>
+        <w:rPr>
+          <w:lang w:val="en-AU"/>
+        </w:rPr>
+        <w:t>checking hits</w:t>
+      </w:r>
+    </w:p>
+    <w:p>
+      <w:pPr>
+        <w:pStyle w:val="ListParagraph"/>
+        <w:numPr>
+          <w:ilvl w:val="4"/>
+          <w:numId w:val="1"/>
+        </w:numPr>
+        <w:rPr>
+          <w:lang w:val="en-AU"/>
+        </w:rPr>
+      </w:pPr>
+      <w:r>
+        <w:rPr>
+          <w:lang w:val="en-AU"/>
+        </w:rPr>
+        <w:t>done?</w:t>
+      </w:r>
+    </w:p>
+    <w:p>
+      <w:pPr>
+        <w:pStyle w:val="ListParagraph"/>
+        <w:numPr>
+          <w:ilvl w:val="3"/>
+          <w:numId w:val="1"/>
+        </w:numPr>
+        <w:rPr>
+          <w:lang w:val="en-AU"/>
+        </w:rPr>
+      </w:pPr>
+      <w:r>
+        <w:rPr>
+          <w:lang w:val="en-AU"/>
+        </w:rPr>
+        <w:t>checking sinks</w:t>
+      </w:r>
+    </w:p>
+    <w:p>
+      <w:pPr>
+        <w:pStyle w:val="ListParagraph"/>
+        <w:numPr>
+          <w:ilvl w:val="4"/>
+          <w:numId w:val="1"/>
+        </w:numPr>
+        <w:rPr>
+          <w:lang w:val="en-AU"/>
+        </w:rPr>
+      </w:pPr>
+      <w:r>
+        <w:rPr>
+          <w:lang w:val="en-AU"/>
+        </w:rPr>
+        <w:t>done?</w:t>
       </w:r>
     </w:p>
     <w:p>
@@ -840,69 +937,25 @@
         <w:rPr>
           <w:lang w:val="en-AU"/>
         </w:rPr>
-        <w:t>AI gets placed randomly</w:t>
-      </w:r>
-      <w:r>
-        <w:rPr>
-          <w:lang w:val="en-AU"/>
-        </w:rPr>
-        <w:t>.</w:t>
-      </w:r>
-    </w:p>
-    <w:p>
-      <w:pPr>
-        <w:pStyle w:val="ListParagraph"/>
-        <w:numPr>
-          <w:ilvl w:val="0"/>
-          <w:numId w:val="1"/>
-        </w:numPr>
-        <w:rPr>
-          <w:lang w:val="en-AU"/>
-        </w:rPr>
-      </w:pPr>
-      <w:r>
-        <w:rPr>
-          <w:b/>
-          <w:bCs/>
-          <w:lang w:val="en-AU"/>
-        </w:rPr>
-        <w:t>Main</w:t>
-      </w:r>
-    </w:p>
-    <w:p>
-      <w:pPr>
-        <w:pStyle w:val="ListParagraph"/>
-        <w:numPr>
-          <w:ilvl w:val="1"/>
-          <w:numId w:val="1"/>
-        </w:numPr>
-        <w:rPr>
-          <w:lang w:val="en-AU"/>
-        </w:rPr>
-      </w:pPr>
-      <w:r>
-        <w:rPr>
-          <w:lang w:val="en-AU"/>
-        </w:rPr>
-        <w:t>In progress</w:t>
-      </w:r>
-      <w:r>
-        <w:rPr>
-          <w:lang w:val="en-AU"/>
-        </w:rPr>
-        <w:t>, n</w:t>
-      </w:r>
-      <w:r>
-        <w:rPr>
-          <w:lang w:val="en-AU"/>
-        </w:rPr>
-        <w:t>eeds to handle</w:t>
-      </w:r>
-      <w:r>
-        <w:rPr>
-          <w:lang w:val="en-AU"/>
-        </w:rPr>
-        <w:t>:</w:t>
+        <w:t>displaying the board(s)</w:t>
+      </w:r>
+    </w:p>
+    <w:p>
+      <w:pPr>
+        <w:pStyle w:val="ListParagraph"/>
+        <w:numPr>
+          <w:ilvl w:val="3"/>
+          <w:numId w:val="1"/>
+        </w:numPr>
+        <w:rPr>
+          <w:lang w:val="en-AU"/>
+        </w:rPr>
+      </w:pPr>
+      <w:r>
+        <w:rPr>
+          <w:lang w:val="en-AU"/>
+        </w:rPr>
+        <w:t>done</w:t>
       </w:r>
     </w:p>
     <w:p>
@@ -920,213 +973,7 @@
         <w:rPr>
           <w:lang w:val="en-AU"/>
         </w:rPr>
-        <w:t xml:space="preserve">the game </w:t>
-      </w:r>
-      <w:proofErr w:type="gramStart"/>
-      <w:r>
-        <w:rPr>
-          <w:lang w:val="en-AU"/>
-        </w:rPr>
-        <w:t>process</w:t>
-      </w:r>
-      <w:proofErr w:type="gramEnd"/>
-    </w:p>
-    <w:p>
-      <w:pPr>
-        <w:pStyle w:val="ListParagraph"/>
-        <w:numPr>
-          <w:ilvl w:val="3"/>
-          <w:numId w:val="1"/>
-        </w:numPr>
-        <w:rPr>
-          <w:lang w:val="en-AU"/>
-        </w:rPr>
-      </w:pPr>
-      <w:r>
-        <w:rPr>
-          <w:lang w:val="en-AU"/>
-        </w:rPr>
-        <w:t>done?</w:t>
-      </w:r>
-    </w:p>
-    <w:p>
-      <w:pPr>
-        <w:pStyle w:val="ListParagraph"/>
-        <w:numPr>
-          <w:ilvl w:val="2"/>
-          <w:numId w:val="1"/>
-        </w:numPr>
-        <w:rPr>
-          <w:lang w:val="en-AU"/>
-        </w:rPr>
-      </w:pPr>
-      <w:r>
-        <w:rPr>
-          <w:lang w:val="en-AU"/>
-        </w:rPr>
-        <w:t>taking turns</w:t>
-      </w:r>
-    </w:p>
-    <w:p>
-      <w:pPr>
-        <w:pStyle w:val="ListParagraph"/>
-        <w:numPr>
-          <w:ilvl w:val="3"/>
-          <w:numId w:val="1"/>
-        </w:numPr>
-        <w:rPr>
-          <w:lang w:val="en-AU"/>
-        </w:rPr>
-      </w:pPr>
-      <w:r>
-        <w:rPr>
-          <w:lang w:val="en-AU"/>
-        </w:rPr>
-        <w:t>done</w:t>
-      </w:r>
-    </w:p>
-    <w:p>
-      <w:pPr>
-        <w:pStyle w:val="ListParagraph"/>
-        <w:numPr>
-          <w:ilvl w:val="2"/>
-          <w:numId w:val="1"/>
-        </w:numPr>
-        <w:rPr>
-          <w:lang w:val="en-AU"/>
-        </w:rPr>
-      </w:pPr>
-      <w:r>
-        <w:rPr>
-          <w:lang w:val="en-AU"/>
-        </w:rPr>
-        <w:t>making shots</w:t>
-      </w:r>
-    </w:p>
-    <w:p>
-      <w:pPr>
-        <w:pStyle w:val="ListParagraph"/>
-        <w:numPr>
-          <w:ilvl w:val="3"/>
-          <w:numId w:val="1"/>
-        </w:numPr>
-        <w:rPr>
-          <w:lang w:val="en-AU"/>
-        </w:rPr>
-      </w:pPr>
-      <w:r>
-        <w:rPr>
-          <w:lang w:val="en-AU"/>
-        </w:rPr>
-        <w:t>checking hits</w:t>
-      </w:r>
-    </w:p>
-    <w:p>
-      <w:pPr>
-        <w:pStyle w:val="ListParagraph"/>
-        <w:numPr>
-          <w:ilvl w:val="4"/>
-          <w:numId w:val="1"/>
-        </w:numPr>
-        <w:rPr>
-          <w:lang w:val="en-AU"/>
-        </w:rPr>
-      </w:pPr>
-      <w:r>
-        <w:rPr>
-          <w:lang w:val="en-AU"/>
-        </w:rPr>
-        <w:t>done?</w:t>
-      </w:r>
-    </w:p>
-    <w:p>
-      <w:pPr>
-        <w:pStyle w:val="ListParagraph"/>
-        <w:numPr>
-          <w:ilvl w:val="3"/>
-          <w:numId w:val="1"/>
-        </w:numPr>
-        <w:rPr>
-          <w:lang w:val="en-AU"/>
-        </w:rPr>
-      </w:pPr>
-      <w:r>
-        <w:rPr>
-          <w:lang w:val="en-AU"/>
-        </w:rPr>
-        <w:t>checking sinks</w:t>
-      </w:r>
-    </w:p>
-    <w:p>
-      <w:pPr>
-        <w:pStyle w:val="ListParagraph"/>
-        <w:numPr>
-          <w:ilvl w:val="4"/>
-          <w:numId w:val="1"/>
-        </w:numPr>
-        <w:rPr>
-          <w:lang w:val="en-AU"/>
-        </w:rPr>
-      </w:pPr>
-      <w:r>
-        <w:rPr>
-          <w:lang w:val="en-AU"/>
-        </w:rPr>
-        <w:t>done?</w:t>
-      </w:r>
-    </w:p>
-    <w:p>
-      <w:pPr>
-        <w:pStyle w:val="ListParagraph"/>
-        <w:numPr>
-          <w:ilvl w:val="2"/>
-          <w:numId w:val="1"/>
-        </w:numPr>
-        <w:rPr>
-          <w:lang w:val="en-AU"/>
-        </w:rPr>
-      </w:pPr>
-      <w:r>
-        <w:rPr>
-          <w:lang w:val="en-AU"/>
-        </w:rPr>
-        <w:t>displaying the board(s)</w:t>
-      </w:r>
-    </w:p>
-    <w:p>
-      <w:pPr>
-        <w:pStyle w:val="ListParagraph"/>
-        <w:numPr>
-          <w:ilvl w:val="3"/>
-          <w:numId w:val="1"/>
-        </w:numPr>
-        <w:rPr>
-          <w:lang w:val="en-AU"/>
-        </w:rPr>
-      </w:pPr>
-      <w:r>
-        <w:rPr>
-          <w:lang w:val="en-AU"/>
-        </w:rPr>
         <w:lastRenderedPageBreak/>
-        <w:t>done</w:t>
-      </w:r>
-    </w:p>
-    <w:p>
-      <w:pPr>
-        <w:pStyle w:val="ListParagraph"/>
-        <w:numPr>
-          <w:ilvl w:val="2"/>
-          <w:numId w:val="1"/>
-        </w:numPr>
-        <w:rPr>
-          <w:lang w:val="en-AU"/>
-        </w:rPr>
-      </w:pPr>
-      <w:r>
-        <w:rPr>
-          <w:lang w:val="en-AU"/>
-        </w:rPr>
         <w:t>checking win conditions</w:t>
       </w:r>
     </w:p>

</xml_diff>

<commit_message>
shooting bug fix, todos
</commit_message>
<xml_diff>
--- a/GAME TODOS.docx
+++ b/GAME TODOS.docx
@@ -12,7 +12,21 @@
         <w:rPr>
           <w:lang w:val="en-AU"/>
         </w:rPr>
-        <w:t>ChatGPT convo is “AI Battleship Game Creation”</w:t>
+        <w:t xml:space="preserve">ChatGPT convo is “AI Battleship Game </w:t>
+      </w:r>
+      <w:proofErr w:type="spellStart"/>
+      <w:r>
+        <w:rPr>
+          <w:lang w:val="en-AU"/>
+        </w:rPr>
+        <w:t>Creation</w:t>
+      </w:r>
+      <w:proofErr w:type="gramStart"/>
+      <w:r>
+        <w:rPr>
+          <w:lang w:val="en-AU"/>
+        </w:rPr>
+        <w:t>”</w:t>
       </w:r>
       <w:r>
         <w:rPr>
@@ -24,7 +38,15 @@
         <w:rPr>
           <w:lang w:val="en-AU"/>
         </w:rPr>
-        <w:t>GAME TODOS:</w:t>
+        <w:t>GAME</w:t>
+      </w:r>
+      <w:proofErr w:type="spellEnd"/>
+      <w:proofErr w:type="gramEnd"/>
+      <w:r>
+        <w:rPr>
+          <w:lang w:val="en-AU"/>
+        </w:rPr>
+        <w:t xml:space="preserve"> TODOS:</w:t>
       </w:r>
     </w:p>
     <w:p>
@@ -261,8 +283,28 @@
           <w:highlight w:val="yellow"/>
           <w:lang w:val="en-AU"/>
         </w:rPr>
-        <w:t>Writes final game board (learning from player placements and if they were hit or not) to a csv file.</w:t>
-      </w:r>
+        <w:t xml:space="preserve">Writes </w:t>
+      </w:r>
+      <w:r>
+        <w:rPr>
+          <w:b/>
+          <w:bCs/>
+          <w:highlight w:val="yellow"/>
+          <w:lang w:val="en-AU"/>
+        </w:rPr>
+        <w:t xml:space="preserve">player ship placements to a csv </w:t>
+      </w:r>
+      <w:proofErr w:type="gramStart"/>
+      <w:r>
+        <w:rPr>
+          <w:b/>
+          <w:bCs/>
+          <w:highlight w:val="yellow"/>
+          <w:lang w:val="en-AU"/>
+        </w:rPr>
+        <w:t>file</w:t>
+      </w:r>
+      <w:proofErr w:type="gramEnd"/>
     </w:p>
     <w:p>
       <w:pPr>
@@ -285,7 +327,47 @@
           <w:highlight w:val="yellow"/>
           <w:lang w:val="en-AU"/>
         </w:rPr>
-        <w:t>Must make the ai bias its shots based on values stored in the csv file (update ai_shoot() to allow for this)</w:t>
+        <w:t xml:space="preserve">Must make the ai bias its shots based on values stored in the csv file (update </w:t>
+      </w:r>
+      <w:proofErr w:type="spellStart"/>
+      <w:r>
+        <w:rPr>
+          <w:b/>
+          <w:bCs/>
+          <w:highlight w:val="yellow"/>
+          <w:lang w:val="en-AU"/>
+        </w:rPr>
+        <w:t>ai_</w:t>
+      </w:r>
+      <w:proofErr w:type="gramStart"/>
+      <w:r>
+        <w:rPr>
+          <w:b/>
+          <w:bCs/>
+          <w:highlight w:val="yellow"/>
+          <w:lang w:val="en-AU"/>
+        </w:rPr>
+        <w:t>shoot</w:t>
+      </w:r>
+      <w:proofErr w:type="spellEnd"/>
+      <w:r>
+        <w:rPr>
+          <w:b/>
+          <w:bCs/>
+          <w:highlight w:val="yellow"/>
+          <w:lang w:val="en-AU"/>
+        </w:rPr>
+        <w:t>(</w:t>
+      </w:r>
+      <w:proofErr w:type="gramEnd"/>
+      <w:r>
+        <w:rPr>
+          <w:b/>
+          <w:bCs/>
+          <w:highlight w:val="yellow"/>
+          <w:lang w:val="en-AU"/>
+        </w:rPr>
+        <w:t>) to allow for this)</w:t>
       </w:r>
     </w:p>
     <w:p>
@@ -407,13 +489,41 @@
           <w:lang w:val="en-AU"/>
         </w:rPr>
       </w:pPr>
-      <w:r>
-        <w:rPr>
-          <w:b/>
-          <w:bCs/>
-          <w:lang w:val="en-AU"/>
-        </w:rPr>
-        <w:t>Print_board()</w:t>
+      <w:proofErr w:type="spellStart"/>
+      <w:r>
+        <w:rPr>
+          <w:b/>
+          <w:bCs/>
+          <w:lang w:val="en-AU"/>
+        </w:rPr>
+        <w:t>Print_</w:t>
+      </w:r>
+      <w:proofErr w:type="gramStart"/>
+      <w:r>
+        <w:rPr>
+          <w:b/>
+          <w:bCs/>
+          <w:lang w:val="en-AU"/>
+        </w:rPr>
+        <w:t>board</w:t>
+      </w:r>
+      <w:proofErr w:type="spellEnd"/>
+      <w:r>
+        <w:rPr>
+          <w:b/>
+          <w:bCs/>
+          <w:lang w:val="en-AU"/>
+        </w:rPr>
+        <w:t>(</w:t>
+      </w:r>
+      <w:proofErr w:type="gramEnd"/>
+      <w:r>
+        <w:rPr>
+          <w:b/>
+          <w:bCs/>
+          <w:lang w:val="en-AU"/>
+        </w:rPr>
+        <w:t>)</w:t>
       </w:r>
     </w:p>
     <w:p>
@@ -447,13 +557,41 @@
           <w:lang w:val="en-AU"/>
         </w:rPr>
       </w:pPr>
-      <w:r>
-        <w:rPr>
-          <w:b/>
-          <w:bCs/>
-          <w:lang w:val="en-AU"/>
-        </w:rPr>
-        <w:t>Win_check()</w:t>
+      <w:proofErr w:type="spellStart"/>
+      <w:r>
+        <w:rPr>
+          <w:b/>
+          <w:bCs/>
+          <w:lang w:val="en-AU"/>
+        </w:rPr>
+        <w:t>Win_</w:t>
+      </w:r>
+      <w:proofErr w:type="gramStart"/>
+      <w:r>
+        <w:rPr>
+          <w:b/>
+          <w:bCs/>
+          <w:lang w:val="en-AU"/>
+        </w:rPr>
+        <w:t>check</w:t>
+      </w:r>
+      <w:proofErr w:type="spellEnd"/>
+      <w:r>
+        <w:rPr>
+          <w:b/>
+          <w:bCs/>
+          <w:lang w:val="en-AU"/>
+        </w:rPr>
+        <w:t>(</w:t>
+      </w:r>
+      <w:proofErr w:type="gramEnd"/>
+      <w:r>
+        <w:rPr>
+          <w:b/>
+          <w:bCs/>
+          <w:lang w:val="en-AU"/>
+        </w:rPr>
+        <w:t>)</w:t>
       </w:r>
     </w:p>
     <w:p>
@@ -489,13 +627,23 @@
           <w:lang w:val="en-AU"/>
         </w:rPr>
       </w:pPr>
-      <w:r>
-        <w:rPr>
-          <w:b/>
-          <w:bCs/>
-          <w:lang w:val="en-AU"/>
-        </w:rPr>
-        <w:t>Fire()</w:t>
+      <w:proofErr w:type="gramStart"/>
+      <w:r>
+        <w:rPr>
+          <w:b/>
+          <w:bCs/>
+          <w:lang w:val="en-AU"/>
+        </w:rPr>
+        <w:t>Fire(</w:t>
+      </w:r>
+      <w:proofErr w:type="gramEnd"/>
+      <w:r>
+        <w:rPr>
+          <w:b/>
+          <w:bCs/>
+          <w:lang w:val="en-AU"/>
+        </w:rPr>
+        <w:t>)</w:t>
       </w:r>
     </w:p>
     <w:p>
@@ -575,13 +723,41 @@
           <w:lang w:val="en-AU"/>
         </w:rPr>
       </w:pPr>
-      <w:r>
-        <w:rPr>
-          <w:b/>
-          <w:bCs/>
-          <w:lang w:val="en-AU"/>
-        </w:rPr>
-        <w:t>Check_if_hit()</w:t>
+      <w:proofErr w:type="spellStart"/>
+      <w:r>
+        <w:rPr>
+          <w:b/>
+          <w:bCs/>
+          <w:lang w:val="en-AU"/>
+        </w:rPr>
+        <w:t>Check_if_</w:t>
+      </w:r>
+      <w:proofErr w:type="gramStart"/>
+      <w:r>
+        <w:rPr>
+          <w:b/>
+          <w:bCs/>
+          <w:lang w:val="en-AU"/>
+        </w:rPr>
+        <w:t>hit</w:t>
+      </w:r>
+      <w:proofErr w:type="spellEnd"/>
+      <w:r>
+        <w:rPr>
+          <w:b/>
+          <w:bCs/>
+          <w:lang w:val="en-AU"/>
+        </w:rPr>
+        <w:t>(</w:t>
+      </w:r>
+      <w:proofErr w:type="gramEnd"/>
+      <w:r>
+        <w:rPr>
+          <w:b/>
+          <w:bCs/>
+          <w:lang w:val="en-AU"/>
+        </w:rPr>
+        <w:t>)</w:t>
       </w:r>
     </w:p>
     <w:p>
@@ -615,13 +791,41 @@
           <w:lang w:val="en-AU"/>
         </w:rPr>
       </w:pPr>
-      <w:r>
-        <w:rPr>
-          <w:b/>
-          <w:bCs/>
-          <w:lang w:val="en-AU"/>
-        </w:rPr>
-        <w:t>Place_ships()</w:t>
+      <w:proofErr w:type="spellStart"/>
+      <w:r>
+        <w:rPr>
+          <w:b/>
+          <w:bCs/>
+          <w:lang w:val="en-AU"/>
+        </w:rPr>
+        <w:t>Place_</w:t>
+      </w:r>
+      <w:proofErr w:type="gramStart"/>
+      <w:r>
+        <w:rPr>
+          <w:b/>
+          <w:bCs/>
+          <w:lang w:val="en-AU"/>
+        </w:rPr>
+        <w:t>ships</w:t>
+      </w:r>
+      <w:proofErr w:type="spellEnd"/>
+      <w:r>
+        <w:rPr>
+          <w:b/>
+          <w:bCs/>
+          <w:lang w:val="en-AU"/>
+        </w:rPr>
+        <w:t>(</w:t>
+      </w:r>
+      <w:proofErr w:type="gramEnd"/>
+      <w:r>
+        <w:rPr>
+          <w:b/>
+          <w:bCs/>
+          <w:lang w:val="en-AU"/>
+        </w:rPr>
+        <w:t>)</w:t>
       </w:r>
     </w:p>
     <w:p>
@@ -775,8 +979,16 @@
         <w:rPr>
           <w:lang w:val="en-AU"/>
         </w:rPr>
-        <w:t>the game process</w:t>
-      </w:r>
+        <w:t xml:space="preserve">the game </w:t>
+      </w:r>
+      <w:proofErr w:type="gramStart"/>
+      <w:r>
+        <w:rPr>
+          <w:lang w:val="en-AU"/>
+        </w:rPr>
+        <w:t>process</w:t>
+      </w:r>
+      <w:proofErr w:type="gramEnd"/>
     </w:p>
     <w:p>
       <w:pPr>
@@ -973,25 +1185,25 @@
         <w:rPr>
           <w:lang w:val="en-AU"/>
         </w:rPr>
+        <w:t>checking win conditions</w:t>
+      </w:r>
+    </w:p>
+    <w:p>
+      <w:pPr>
+        <w:pStyle w:val="ListParagraph"/>
+        <w:numPr>
+          <w:ilvl w:val="3"/>
+          <w:numId w:val="1"/>
+        </w:numPr>
+        <w:rPr>
+          <w:lang w:val="en-AU"/>
+        </w:rPr>
+      </w:pPr>
+      <w:r>
+        <w:rPr>
+          <w:lang w:val="en-AU"/>
+        </w:rPr>
         <w:lastRenderedPageBreak/>
-        <w:t>checking win conditions</w:t>
-      </w:r>
-    </w:p>
-    <w:p>
-      <w:pPr>
-        <w:pStyle w:val="ListParagraph"/>
-        <w:numPr>
-          <w:ilvl w:val="3"/>
-          <w:numId w:val="1"/>
-        </w:numPr>
-        <w:rPr>
-          <w:lang w:val="en-AU"/>
-        </w:rPr>
-      </w:pPr>
-      <w:r>
-        <w:rPr>
-          <w:lang w:val="en-AU"/>
-        </w:rPr>
         <w:t>done</w:t>
       </w:r>
     </w:p>

</xml_diff>

<commit_message>
report added, ready for training and optimization
</commit_message>
<xml_diff>
--- a/GAME TODOS.docx
+++ b/GAME TODOS.docx
@@ -113,21 +113,41 @@
     </w:p>
     <w:p>
       <w:pPr>
-        <w:rPr>
-          <w:b/>
-          <w:bCs/>
-          <w:lang w:val="en-AU"/>
-        </w:rPr>
-      </w:pPr>
-    </w:p>
-    <w:p>
-      <w:pPr>
         <w:pStyle w:val="ListParagraph"/>
         <w:numPr>
           <w:ilvl w:val="0"/>
           <w:numId w:val="1"/>
         </w:numPr>
         <w:rPr>
+          <w:highlight w:val="yellow"/>
+          <w:lang w:val="en-AU"/>
+        </w:rPr>
+      </w:pPr>
+      <w:r>
+        <w:rPr>
+          <w:highlight w:val="yellow"/>
+          <w:lang w:val="en-AU"/>
+        </w:rPr>
+        <w:t>Write report (up to 5 pages)</w:t>
+      </w:r>
+    </w:p>
+    <w:p>
+      <w:pPr>
+        <w:rPr>
+          <w:b/>
+          <w:bCs/>
+          <w:lang w:val="en-AU"/>
+        </w:rPr>
+      </w:pPr>
+    </w:p>
+    <w:p>
+      <w:pPr>
+        <w:pStyle w:val="ListParagraph"/>
+        <w:numPr>
+          <w:ilvl w:val="0"/>
+          <w:numId w:val="1"/>
+        </w:numPr>
+        <w:rPr>
           <w:b/>
           <w:bCs/>
           <w:lang w:val="en-AU"/>
@@ -175,21 +195,7 @@
         <w:rPr>
           <w:lang w:val="en-AU"/>
         </w:rPr>
-        <w:t xml:space="preserve">It can learn from previous game </w:t>
-      </w:r>
-      <w:proofErr w:type="gramStart"/>
-      <w:r>
-        <w:rPr>
-          <w:lang w:val="en-AU"/>
-        </w:rPr>
-        <w:t>data,</w:t>
-      </w:r>
-      <w:proofErr w:type="gramEnd"/>
-      <w:r>
-        <w:rPr>
-          <w:lang w:val="en-AU"/>
-        </w:rPr>
-        <w:t xml:space="preserve"> game info is stored to a csv file each time and is used to bias ai shots to common placement locations</w:t>
+        <w:t>It can learn from previous game data, game info is stored to a csv file each time and is used to bias ai shots to common placement locations</w:t>
       </w:r>
     </w:p>
     <w:p>
@@ -265,41 +271,13 @@
           <w:lang w:val="en-AU"/>
         </w:rPr>
       </w:pPr>
-      <w:proofErr w:type="spellStart"/>
-      <w:r>
-        <w:rPr>
-          <w:b/>
-          <w:bCs/>
-          <w:lang w:val="en-AU"/>
-        </w:rPr>
-        <w:t>Print_</w:t>
-      </w:r>
-      <w:proofErr w:type="gramStart"/>
-      <w:r>
-        <w:rPr>
-          <w:b/>
-          <w:bCs/>
-          <w:lang w:val="en-AU"/>
-        </w:rPr>
-        <w:t>board</w:t>
-      </w:r>
-      <w:proofErr w:type="spellEnd"/>
-      <w:r>
-        <w:rPr>
-          <w:b/>
-          <w:bCs/>
-          <w:lang w:val="en-AU"/>
-        </w:rPr>
-        <w:t>(</w:t>
-      </w:r>
-      <w:proofErr w:type="gramEnd"/>
-      <w:r>
-        <w:rPr>
-          <w:b/>
-          <w:bCs/>
-          <w:lang w:val="en-AU"/>
-        </w:rPr>
-        <w:t>)</w:t>
+      <w:r>
+        <w:rPr>
+          <w:b/>
+          <w:bCs/>
+          <w:lang w:val="en-AU"/>
+        </w:rPr>
+        <w:t>Print_board()</w:t>
       </w:r>
     </w:p>
     <w:p>
@@ -333,41 +311,13 @@
           <w:lang w:val="en-AU"/>
         </w:rPr>
       </w:pPr>
-      <w:proofErr w:type="spellStart"/>
-      <w:r>
-        <w:rPr>
-          <w:b/>
-          <w:bCs/>
-          <w:lang w:val="en-AU"/>
-        </w:rPr>
-        <w:t>Win_</w:t>
-      </w:r>
-      <w:proofErr w:type="gramStart"/>
-      <w:r>
-        <w:rPr>
-          <w:b/>
-          <w:bCs/>
-          <w:lang w:val="en-AU"/>
-        </w:rPr>
-        <w:t>check</w:t>
-      </w:r>
-      <w:proofErr w:type="spellEnd"/>
-      <w:r>
-        <w:rPr>
-          <w:b/>
-          <w:bCs/>
-          <w:lang w:val="en-AU"/>
-        </w:rPr>
-        <w:t>(</w:t>
-      </w:r>
-      <w:proofErr w:type="gramEnd"/>
-      <w:r>
-        <w:rPr>
-          <w:b/>
-          <w:bCs/>
-          <w:lang w:val="en-AU"/>
-        </w:rPr>
-        <w:t>)</w:t>
+      <w:r>
+        <w:rPr>
+          <w:b/>
+          <w:bCs/>
+          <w:lang w:val="en-AU"/>
+        </w:rPr>
+        <w:t>Win_check()</w:t>
       </w:r>
     </w:p>
     <w:p>
@@ -403,23 +353,13 @@
           <w:lang w:val="en-AU"/>
         </w:rPr>
       </w:pPr>
-      <w:proofErr w:type="gramStart"/>
-      <w:r>
-        <w:rPr>
-          <w:b/>
-          <w:bCs/>
-          <w:lang w:val="en-AU"/>
-        </w:rPr>
-        <w:t>Fire(</w:t>
-      </w:r>
-      <w:proofErr w:type="gramEnd"/>
-      <w:r>
-        <w:rPr>
-          <w:b/>
-          <w:bCs/>
-          <w:lang w:val="en-AU"/>
-        </w:rPr>
-        <w:t>)</w:t>
+      <w:r>
+        <w:rPr>
+          <w:b/>
+          <w:bCs/>
+          <w:lang w:val="en-AU"/>
+        </w:rPr>
+        <w:t>Fire()</w:t>
       </w:r>
     </w:p>
     <w:p>
@@ -455,41 +395,13 @@
           <w:lang w:val="en-AU"/>
         </w:rPr>
       </w:pPr>
-      <w:proofErr w:type="spellStart"/>
-      <w:r>
-        <w:rPr>
-          <w:b/>
-          <w:bCs/>
-          <w:lang w:val="en-AU"/>
-        </w:rPr>
-        <w:t>Check_if_</w:t>
-      </w:r>
-      <w:proofErr w:type="gramStart"/>
-      <w:r>
-        <w:rPr>
-          <w:b/>
-          <w:bCs/>
-          <w:lang w:val="en-AU"/>
-        </w:rPr>
-        <w:t>hit</w:t>
-      </w:r>
-      <w:proofErr w:type="spellEnd"/>
-      <w:r>
-        <w:rPr>
-          <w:b/>
-          <w:bCs/>
-          <w:lang w:val="en-AU"/>
-        </w:rPr>
-        <w:t>(</w:t>
-      </w:r>
-      <w:proofErr w:type="gramEnd"/>
-      <w:r>
-        <w:rPr>
-          <w:b/>
-          <w:bCs/>
-          <w:lang w:val="en-AU"/>
-        </w:rPr>
-        <w:t>)</w:t>
+      <w:r>
+        <w:rPr>
+          <w:b/>
+          <w:bCs/>
+          <w:lang w:val="en-AU"/>
+        </w:rPr>
+        <w:t>Check_if_hit()</w:t>
       </w:r>
     </w:p>
     <w:p>
@@ -523,41 +435,13 @@
           <w:lang w:val="en-AU"/>
         </w:rPr>
       </w:pPr>
-      <w:proofErr w:type="spellStart"/>
-      <w:r>
-        <w:rPr>
-          <w:b/>
-          <w:bCs/>
-          <w:lang w:val="en-AU"/>
-        </w:rPr>
-        <w:t>Place_</w:t>
-      </w:r>
-      <w:proofErr w:type="gramStart"/>
-      <w:r>
-        <w:rPr>
-          <w:b/>
-          <w:bCs/>
-          <w:lang w:val="en-AU"/>
-        </w:rPr>
-        <w:t>ships</w:t>
-      </w:r>
-      <w:proofErr w:type="spellEnd"/>
-      <w:r>
-        <w:rPr>
-          <w:b/>
-          <w:bCs/>
-          <w:lang w:val="en-AU"/>
-        </w:rPr>
-        <w:t>(</w:t>
-      </w:r>
-      <w:proofErr w:type="gramEnd"/>
-      <w:r>
-        <w:rPr>
-          <w:b/>
-          <w:bCs/>
-          <w:lang w:val="en-AU"/>
-        </w:rPr>
-        <w:t>)</w:t>
+      <w:r>
+        <w:rPr>
+          <w:b/>
+          <w:bCs/>
+          <w:lang w:val="en-AU"/>
+        </w:rPr>
+        <w:t>Place_ships()</w:t>
       </w:r>
     </w:p>
     <w:p>
@@ -696,6 +580,68 @@
           <w:lang w:val="en-AU"/>
         </w:rPr>
         <w:t>The AI will continue to make shots around a ship even if it is clearly sunk. Need to incorporate a method for it to guess if a ship is sunk.</w:t>
+      </w:r>
+    </w:p>
+    <w:p>
+      <w:pPr>
+        <w:rPr>
+          <w:lang w:val="en-AU"/>
+        </w:rPr>
+      </w:pPr>
+    </w:p>
+    <w:p>
+      <w:pPr>
+        <w:rPr>
+          <w:lang w:val="en-AU"/>
+        </w:rPr>
+      </w:pPr>
+      <w:r>
+        <w:rPr>
+          <w:lang w:val="en-AU"/>
+        </w:rPr>
+        <w:t>Future work:</w:t>
+      </w:r>
+    </w:p>
+    <w:p>
+      <w:pPr>
+        <w:pStyle w:val="ListParagraph"/>
+        <w:numPr>
+          <w:ilvl w:val="0"/>
+          <w:numId w:val="1"/>
+        </w:numPr>
+        <w:rPr>
+          <w:lang w:val="en-AU"/>
+        </w:rPr>
+      </w:pPr>
+      <w:r>
+        <w:rPr>
+          <w:lang w:val="en-AU"/>
+        </w:rPr>
+        <w:t xml:space="preserve">Ai </w:t>
+      </w:r>
+      <w:r>
+        <w:rPr>
+          <w:lang w:val="en-AU"/>
+        </w:rPr>
+        <w:t>tracks</w:t>
+      </w:r>
+      <w:r>
+        <w:rPr>
+          <w:lang w:val="en-AU"/>
+        </w:rPr>
+        <w:t xml:space="preserve"> optimal places for it to place its own ships</w:t>
+      </w:r>
+      <w:r>
+        <w:rPr>
+          <w:lang w:val="en-AU"/>
+        </w:rPr>
+        <w:t>, learns over time</w:t>
+      </w:r>
+      <w:r>
+        <w:rPr>
+          <w:lang w:val="en-AU"/>
+        </w:rPr>
+        <w:t>.</w:t>
       </w:r>
     </w:p>
     <w:sectPr>

</xml_diff>